<commit_message>
fix: update apiClient baseURL to production endpoint
</commit_message>
<xml_diff>
--- a/proposal/Canteen Management System - Project Proposal.docx
+++ b/proposal/Canteen Management System - Project Proposal.docx
@@ -6,117 +6,579 @@
       <w:pPr>
         <w:pStyle w:val="Heading1"/>
       </w:pPr>
-      <w:bookmarkStart w:id="0" w:name="Xcac2e7e5c9a3fbe8fa0dbd3a1bc329ad46daea4"/>
-      <w:r>
-        <w:t>Canteen Management System – Project Proposal Canvas (Updated with Current Research)</w:t>
+      <w:bookmarkStart w:id="0" w:name="project-proposal"/>
+      <w:r>
+        <w:t>Project Proposal</w:t>
       </w:r>
     </w:p>
     <w:p>
       <w:pPr>
         <w:pStyle w:val="Heading2"/>
       </w:pPr>
-      <w:bookmarkStart w:id="1" w:name="topic"/>
-      <w:r>
-        <w:t>1. Topic</w:t>
+      <w:bookmarkStart w:id="1" w:name="project-title"/>
+      <w:r>
+        <w:t>1. Project Title</w:t>
       </w:r>
     </w:p>
     <w:p>
       <w:pPr>
         <w:pStyle w:val="FirstParagraph"/>
       </w:pPr>
-      <w:r>
-        <w:t>Design and implementation of a school-focused Canteen Management System for streamlined student collection processing, prepayment and owing tracking, financial management, multi-role dashboards, robust analytics, and paperless record-keeping with easy integration across diverse school environments.</w:t>
-      </w:r>
-    </w:p>
-    <w:p>
-      <w:r>
-        <w:pict>
-          <v:rect id="_x0000_i1025" style="width:0;height:1.5pt" o:hralign="center" o:hrstd="t" o:hr="t"/>
-        </w:pict>
-      </w:r>
-    </w:p>
-    <w:p>
-      <w:pPr>
-        <w:pStyle w:val="Heading2"/>
-      </w:pPr>
-      <w:bookmarkStart w:id="2" w:name="introduction-project-background"/>
-      <w:bookmarkEnd w:id="1"/>
-      <w:r>
-        <w:t>2. Introduction / Project Background</w:t>
-      </w:r>
-    </w:p>
-    <w:p>
-      <w:pPr>
-        <w:pStyle w:val="FirstParagraph"/>
-      </w:pPr>
-      <w:r>
-        <w:t>Many schools manage canteen collections and student balances using paper logs, spreadsheets, or ad hoc methods. These approaches lead to inconsistent records, reconciliation complexity, limited transparency, and difficulty producing reliable reports for operational and policy decisions. Digital transformation in school financial micro-systems (canteens, libraries, activity fees) improves accountability, traceability, and stakeholder visibility.</w:t>
-      </w:r>
-    </w:p>
-    <w:p>
-      <w:pPr>
-        <w:pStyle w:val="Heading3"/>
-      </w:pPr>
-      <w:bookmarkStart w:id="3" w:name="recent-research-evidence-condensed"/>
-      <w:r>
-        <w:t>Recent research evidence (condensed)</w:t>
-      </w:r>
-    </w:p>
-    <w:p>
-      <w:pPr>
-        <w:pStyle w:val="Compact"/>
-        <w:numPr>
-          <w:ilvl w:val="0"/>
-          <w:numId w:val="2"/>
-        </w:numPr>
-      </w:pPr>
+      <w:proofErr w:type="spellStart"/>
       <w:r>
         <w:rPr>
           <w:b/>
           <w:bCs/>
         </w:rPr>
-        <w:t>Operational gains from cashless/prepaid models:</w:t>
-      </w:r>
-      <w:r>
-        <w:t xml:space="preserve"> Contemporary case studies and academic reports show cashless and prepaid systems reduce transaction times, lower reconciliation errors, and improve financial transparency for institutional micro-finance flows.</w:t>
-      </w:r>
-    </w:p>
-    <w:p>
-      <w:pPr>
-        <w:pStyle w:val="Compact"/>
-        <w:numPr>
-          <w:ilvl w:val="0"/>
-          <w:numId w:val="2"/>
-        </w:numPr>
-      </w:pPr>
+        <w:t>Atica</w:t>
+      </w:r>
+      <w:proofErr w:type="spellEnd"/>
       <w:r>
         <w:rPr>
           <w:b/>
           <w:bCs/>
         </w:rPr>
-        <w:t>Offline-first PWA viability:</w:t>
-      </w:r>
-      <w:r>
-        <w:t xml:space="preserve"> Recent technical case studies demonstrate Progressive Web Apps (PWAs) with offline data capture and robust sync strategies can operate reliably in low-bandwidth school environments and support offline collection sessions with conflict-resolution on reconnect.</w:t>
-      </w:r>
-    </w:p>
-    <w:p>
-      <w:pPr>
-        <w:pStyle w:val="Compact"/>
-        <w:numPr>
-          <w:ilvl w:val="0"/>
-          <w:numId w:val="2"/>
-        </w:numPr>
-      </w:pPr>
+        <w:t xml:space="preserve"> </w:t>
+      </w:r>
       <w:r>
         <w:rPr>
           <w:b/>
           <w:bCs/>
         </w:rPr>
-        <w:t>Inventory &amp; waste reduction through integrated tracking:</w:t>
-      </w:r>
-      <w:r>
-        <w:t xml:space="preserve"> Evidence from food-service research indicates real-time inventory integration with point-of-sale reduces food waste and improves ordering accuracy—beneficial even where user-facing ordering is not part of scope.</w:t>
+        <w:t>Canteen Management System (CMS)</w:t>
+      </w:r>
+    </w:p>
+    <w:p>
+      <w:r>
+        <w:pict>
+          <v:rect id="_x0000_i1025" style="width:0;height:1.5pt" o:hralign="center" o:hrstd="t" o:hr="t"/>
+        </w:pict>
+      </w:r>
+    </w:p>
+    <w:p>
+      <w:pPr>
+        <w:pStyle w:val="Heading2"/>
+      </w:pPr>
+      <w:bookmarkStart w:id="2" w:name="project-team"/>
+      <w:bookmarkEnd w:id="1"/>
+      <w:r>
+        <w:t>2. Project Team</w:t>
+      </w:r>
+    </w:p>
+    <w:tbl>
+      <w:tblPr>
+        <w:tblStyle w:val="PlainTable2"/>
+        <w:tblW w:w="10405" w:type="dxa"/>
+        <w:tblLook w:val="0020" w:firstRow="1" w:lastRow="0" w:firstColumn="0" w:lastColumn="0" w:noHBand="0" w:noVBand="0"/>
+      </w:tblPr>
+      <w:tblGrid>
+        <w:gridCol w:w="925"/>
+        <w:gridCol w:w="2595"/>
+        <w:gridCol w:w="4069"/>
+        <w:gridCol w:w="2816"/>
+      </w:tblGrid>
+      <w:tr>
+        <w:trPr>
+          <w:cnfStyle w:val="100000000000" w:firstRow="1" w:lastRow="0" w:firstColumn="0" w:lastColumn="0" w:oddVBand="0" w:evenVBand="0" w:oddHBand="0" w:evenHBand="0" w:firstRowFirstColumn="0" w:firstRowLastColumn="0" w:lastRowFirstColumn="0" w:lastRowLastColumn="0"/>
+          <w:trHeight w:val="501"/>
+        </w:trPr>
+        <w:tc>
+          <w:tcPr>
+            <w:cnfStyle w:val="000010000000" w:firstRow="0" w:lastRow="0" w:firstColumn="0" w:lastColumn="0" w:oddVBand="1" w:evenVBand="0" w:oddHBand="0" w:evenHBand="0" w:firstRowFirstColumn="0" w:firstRowLastColumn="0" w:lastRowFirstColumn="0" w:lastRowLastColumn="0"/>
+            <w:tcW w:w="0" w:type="auto"/>
+          </w:tcPr>
+          <w:p>
+            <w:pPr>
+              <w:pStyle w:val="Compact"/>
+            </w:pPr>
+            <w:r>
+              <w:t>S/N</w:t>
+            </w:r>
+          </w:p>
+        </w:tc>
+        <w:tc>
+          <w:tcPr>
+            <w:cnfStyle w:val="000001000000" w:firstRow="0" w:lastRow="0" w:firstColumn="0" w:lastColumn="0" w:oddVBand="0" w:evenVBand="1" w:oddHBand="0" w:evenHBand="0" w:firstRowFirstColumn="0" w:firstRowLastColumn="0" w:lastRowFirstColumn="0" w:lastRowLastColumn="0"/>
+            <w:tcW w:w="0" w:type="auto"/>
+          </w:tcPr>
+          <w:p>
+            <w:pPr>
+              <w:pStyle w:val="Compact"/>
+            </w:pPr>
+            <w:r>
+              <w:t>Index Number</w:t>
+            </w:r>
+          </w:p>
+        </w:tc>
+        <w:tc>
+          <w:tcPr>
+            <w:cnfStyle w:val="000010000000" w:firstRow="0" w:lastRow="0" w:firstColumn="0" w:lastColumn="0" w:oddVBand="1" w:evenVBand="0" w:oddHBand="0" w:evenHBand="0" w:firstRowFirstColumn="0" w:firstRowLastColumn="0" w:lastRowFirstColumn="0" w:lastRowLastColumn="0"/>
+            <w:tcW w:w="4069" w:type="dxa"/>
+          </w:tcPr>
+          <w:p>
+            <w:pPr>
+              <w:pStyle w:val="Compact"/>
+            </w:pPr>
+            <w:r>
+              <w:t>Name</w:t>
+            </w:r>
+          </w:p>
+        </w:tc>
+        <w:tc>
+          <w:tcPr>
+            <w:cnfStyle w:val="000001000000" w:firstRow="0" w:lastRow="0" w:firstColumn="0" w:lastColumn="0" w:oddVBand="0" w:evenVBand="1" w:oddHBand="0" w:evenHBand="0" w:firstRowFirstColumn="0" w:firstRowLastColumn="0" w:lastRowFirstColumn="0" w:lastRowLastColumn="0"/>
+            <w:tcW w:w="2816" w:type="dxa"/>
+          </w:tcPr>
+          <w:p>
+            <w:pPr>
+              <w:pStyle w:val="Compact"/>
+            </w:pPr>
+            <w:r>
+              <w:t>Role</w:t>
+            </w:r>
+          </w:p>
+        </w:tc>
+      </w:tr>
+      <w:tr>
+        <w:trPr>
+          <w:cnfStyle w:val="000000100000" w:firstRow="0" w:lastRow="0" w:firstColumn="0" w:lastColumn="0" w:oddVBand="0" w:evenVBand="0" w:oddHBand="1" w:evenHBand="0" w:firstRowFirstColumn="0" w:firstRowLastColumn="0" w:lastRowFirstColumn="0" w:lastRowLastColumn="0"/>
+          <w:trHeight w:val="517"/>
+        </w:trPr>
+        <w:tc>
+          <w:tcPr>
+            <w:cnfStyle w:val="000010000000" w:firstRow="0" w:lastRow="0" w:firstColumn="0" w:lastColumn="0" w:oddVBand="1" w:evenVBand="0" w:oddHBand="0" w:evenHBand="0" w:firstRowFirstColumn="0" w:firstRowLastColumn="0" w:lastRowFirstColumn="0" w:lastRowLastColumn="0"/>
+            <w:tcW w:w="0" w:type="auto"/>
+          </w:tcPr>
+          <w:p>
+            <w:pPr>
+              <w:pStyle w:val="Compact"/>
+            </w:pPr>
+            <w:r>
+              <w:t>1</w:t>
+            </w:r>
+          </w:p>
+        </w:tc>
+        <w:tc>
+          <w:tcPr>
+            <w:cnfStyle w:val="000001000000" w:firstRow="0" w:lastRow="0" w:firstColumn="0" w:lastColumn="0" w:oddVBand="0" w:evenVBand="1" w:oddHBand="0" w:evenHBand="0" w:firstRowFirstColumn="0" w:firstRowLastColumn="0" w:lastRowFirstColumn="0" w:lastRowLastColumn="0"/>
+            <w:tcW w:w="0" w:type="auto"/>
+          </w:tcPr>
+          <w:p>
+            <w:pPr>
+              <w:pStyle w:val="Compact"/>
+            </w:pPr>
+            <w:r>
+              <w:t>5221040</w:t>
+            </w:r>
+          </w:p>
+        </w:tc>
+        <w:tc>
+          <w:tcPr>
+            <w:cnfStyle w:val="000010000000" w:firstRow="0" w:lastRow="0" w:firstColumn="0" w:lastColumn="0" w:oddVBand="1" w:evenVBand="0" w:oddHBand="0" w:evenHBand="0" w:firstRowFirstColumn="0" w:firstRowLastColumn="0" w:lastRowFirstColumn="0" w:lastRowLastColumn="0"/>
+            <w:tcW w:w="4069" w:type="dxa"/>
+          </w:tcPr>
+          <w:p>
+            <w:pPr>
+              <w:pStyle w:val="Compact"/>
+            </w:pPr>
+          </w:p>
+        </w:tc>
+        <w:tc>
+          <w:tcPr>
+            <w:cnfStyle w:val="000001000000" w:firstRow="0" w:lastRow="0" w:firstColumn="0" w:lastColumn="0" w:oddVBand="0" w:evenVBand="1" w:oddHBand="0" w:evenHBand="0" w:firstRowFirstColumn="0" w:firstRowLastColumn="0" w:lastRowFirstColumn="0" w:lastRowLastColumn="0"/>
+            <w:tcW w:w="2816" w:type="dxa"/>
+          </w:tcPr>
+          <w:p>
+            <w:pPr>
+              <w:pStyle w:val="Compact"/>
+            </w:pPr>
+            <w:r>
+              <w:t>Project Manager, Lead Developer</w:t>
+            </w:r>
+          </w:p>
+        </w:tc>
+      </w:tr>
+      <w:tr>
+        <w:trPr>
+          <w:trHeight w:val="501"/>
+        </w:trPr>
+        <w:tc>
+          <w:tcPr>
+            <w:cnfStyle w:val="000010000000" w:firstRow="0" w:lastRow="0" w:firstColumn="0" w:lastColumn="0" w:oddVBand="1" w:evenVBand="0" w:oddHBand="0" w:evenHBand="0" w:firstRowFirstColumn="0" w:firstRowLastColumn="0" w:lastRowFirstColumn="0" w:lastRowLastColumn="0"/>
+            <w:tcW w:w="0" w:type="auto"/>
+          </w:tcPr>
+          <w:p>
+            <w:pPr>
+              <w:pStyle w:val="Compact"/>
+            </w:pPr>
+            <w:r>
+              <w:t>2</w:t>
+            </w:r>
+          </w:p>
+        </w:tc>
+        <w:tc>
+          <w:tcPr>
+            <w:cnfStyle w:val="000001000000" w:firstRow="0" w:lastRow="0" w:firstColumn="0" w:lastColumn="0" w:oddVBand="0" w:evenVBand="1" w:oddHBand="0" w:evenHBand="0" w:firstRowFirstColumn="0" w:firstRowLastColumn="0" w:lastRowFirstColumn="0" w:lastRowLastColumn="0"/>
+            <w:tcW w:w="0" w:type="auto"/>
+          </w:tcPr>
+          <w:p>
+            <w:pPr>
+              <w:pStyle w:val="Compact"/>
+            </w:pPr>
+            <w:r>
+              <w:t>5221040</w:t>
+            </w:r>
+          </w:p>
+        </w:tc>
+        <w:tc>
+          <w:tcPr>
+            <w:cnfStyle w:val="000010000000" w:firstRow="0" w:lastRow="0" w:firstColumn="0" w:lastColumn="0" w:oddVBand="1" w:evenVBand="0" w:oddHBand="0" w:evenHBand="0" w:firstRowFirstColumn="0" w:firstRowLastColumn="0" w:lastRowFirstColumn="0" w:lastRowLastColumn="0"/>
+            <w:tcW w:w="4069" w:type="dxa"/>
+          </w:tcPr>
+          <w:p>
+            <w:pPr>
+              <w:pStyle w:val="Compact"/>
+            </w:pPr>
+          </w:p>
+        </w:tc>
+        <w:tc>
+          <w:tcPr>
+            <w:cnfStyle w:val="000001000000" w:firstRow="0" w:lastRow="0" w:firstColumn="0" w:lastColumn="0" w:oddVBand="0" w:evenVBand="1" w:oddHBand="0" w:evenHBand="0" w:firstRowFirstColumn="0" w:firstRowLastColumn="0" w:lastRowFirstColumn="0" w:lastRowLastColumn="0"/>
+            <w:tcW w:w="2816" w:type="dxa"/>
+          </w:tcPr>
+          <w:p>
+            <w:pPr>
+              <w:pStyle w:val="Compact"/>
+            </w:pPr>
+            <w:r>
+              <w:t>Researcher / Analyst</w:t>
+            </w:r>
+          </w:p>
+        </w:tc>
+      </w:tr>
+      <w:tr>
+        <w:trPr>
+          <w:cnfStyle w:val="000000100000" w:firstRow="0" w:lastRow="0" w:firstColumn="0" w:lastColumn="0" w:oddVBand="0" w:evenVBand="0" w:oddHBand="1" w:evenHBand="0" w:firstRowFirstColumn="0" w:firstRowLastColumn="0" w:lastRowFirstColumn="0" w:lastRowLastColumn="0"/>
+          <w:trHeight w:val="517"/>
+        </w:trPr>
+        <w:tc>
+          <w:tcPr>
+            <w:cnfStyle w:val="000010000000" w:firstRow="0" w:lastRow="0" w:firstColumn="0" w:lastColumn="0" w:oddVBand="1" w:evenVBand="0" w:oddHBand="0" w:evenHBand="0" w:firstRowFirstColumn="0" w:firstRowLastColumn="0" w:lastRowFirstColumn="0" w:lastRowLastColumn="0"/>
+            <w:tcW w:w="0" w:type="auto"/>
+          </w:tcPr>
+          <w:p>
+            <w:pPr>
+              <w:pStyle w:val="Compact"/>
+            </w:pPr>
+            <w:r>
+              <w:t>3</w:t>
+            </w:r>
+          </w:p>
+        </w:tc>
+        <w:tc>
+          <w:tcPr>
+            <w:cnfStyle w:val="000001000000" w:firstRow="0" w:lastRow="0" w:firstColumn="0" w:lastColumn="0" w:oddVBand="0" w:evenVBand="1" w:oddHBand="0" w:evenHBand="0" w:firstRowFirstColumn="0" w:firstRowLastColumn="0" w:lastRowFirstColumn="0" w:lastRowLastColumn="0"/>
+            <w:tcW w:w="0" w:type="auto"/>
+          </w:tcPr>
+          <w:p>
+            <w:pPr>
+              <w:pStyle w:val="Compact"/>
+            </w:pPr>
+            <w:r>
+              <w:t>5221040</w:t>
+            </w:r>
+          </w:p>
+        </w:tc>
+        <w:tc>
+          <w:tcPr>
+            <w:cnfStyle w:val="000010000000" w:firstRow="0" w:lastRow="0" w:firstColumn="0" w:lastColumn="0" w:oddVBand="1" w:evenVBand="0" w:oddHBand="0" w:evenHBand="0" w:firstRowFirstColumn="0" w:firstRowLastColumn="0" w:lastRowFirstColumn="0" w:lastRowLastColumn="0"/>
+            <w:tcW w:w="4069" w:type="dxa"/>
+          </w:tcPr>
+          <w:p>
+            <w:pPr>
+              <w:pStyle w:val="Compact"/>
+            </w:pPr>
+          </w:p>
+        </w:tc>
+        <w:tc>
+          <w:tcPr>
+            <w:cnfStyle w:val="000001000000" w:firstRow="0" w:lastRow="0" w:firstColumn="0" w:lastColumn="0" w:oddVBand="0" w:evenVBand="1" w:oddHBand="0" w:evenHBand="0" w:firstRowFirstColumn="0" w:firstRowLastColumn="0" w:lastRowFirstColumn="0" w:lastRowLastColumn="0"/>
+            <w:tcW w:w="2816" w:type="dxa"/>
+          </w:tcPr>
+          <w:p>
+            <w:pPr>
+              <w:pStyle w:val="Compact"/>
+            </w:pPr>
+            <w:r>
+              <w:t>UI/UX Designer &amp; Documentation</w:t>
+            </w:r>
+          </w:p>
+        </w:tc>
+      </w:tr>
+      <w:tr>
+        <w:trPr>
+          <w:trHeight w:val="517"/>
+        </w:trPr>
+        <w:tc>
+          <w:tcPr>
+            <w:cnfStyle w:val="000010000000" w:firstRow="0" w:lastRow="0" w:firstColumn="0" w:lastColumn="0" w:oddVBand="1" w:evenVBand="0" w:oddHBand="0" w:evenHBand="0" w:firstRowFirstColumn="0" w:firstRowLastColumn="0" w:lastRowFirstColumn="0" w:lastRowLastColumn="0"/>
+            <w:tcW w:w="0" w:type="auto"/>
+          </w:tcPr>
+          <w:p>
+            <w:pPr>
+              <w:pStyle w:val="Compact"/>
+            </w:pPr>
+            <w:r>
+              <w:t>4</w:t>
+            </w:r>
+          </w:p>
+        </w:tc>
+        <w:tc>
+          <w:tcPr>
+            <w:cnfStyle w:val="000001000000" w:firstRow="0" w:lastRow="0" w:firstColumn="0" w:lastColumn="0" w:oddVBand="0" w:evenVBand="1" w:oddHBand="0" w:evenHBand="0" w:firstRowFirstColumn="0" w:firstRowLastColumn="0" w:lastRowFirstColumn="0" w:lastRowLastColumn="0"/>
+            <w:tcW w:w="0" w:type="auto"/>
+          </w:tcPr>
+          <w:p>
+            <w:pPr>
+              <w:pStyle w:val="Compact"/>
+              <w:rPr>
+                <w:i/>
+                <w:iCs/>
+              </w:rPr>
+            </w:pPr>
+            <w:r>
+              <w:t>5221040</w:t>
+            </w:r>
+          </w:p>
+        </w:tc>
+        <w:tc>
+          <w:tcPr>
+            <w:cnfStyle w:val="000010000000" w:firstRow="0" w:lastRow="0" w:firstColumn="0" w:lastColumn="0" w:oddVBand="1" w:evenVBand="0" w:oddHBand="0" w:evenHBand="0" w:firstRowFirstColumn="0" w:firstRowLastColumn="0" w:lastRowFirstColumn="0" w:lastRowLastColumn="0"/>
+            <w:tcW w:w="4069" w:type="dxa"/>
+          </w:tcPr>
+          <w:p>
+            <w:pPr>
+              <w:pStyle w:val="Compact"/>
+              <w:rPr>
+                <w:i/>
+                <w:iCs/>
+              </w:rPr>
+            </w:pPr>
+          </w:p>
+        </w:tc>
+        <w:tc>
+          <w:tcPr>
+            <w:cnfStyle w:val="000001000000" w:firstRow="0" w:lastRow="0" w:firstColumn="0" w:lastColumn="0" w:oddVBand="0" w:evenVBand="1" w:oddHBand="0" w:evenHBand="0" w:firstRowFirstColumn="0" w:firstRowLastColumn="0" w:lastRowFirstColumn="0" w:lastRowLastColumn="0"/>
+            <w:tcW w:w="2816" w:type="dxa"/>
+          </w:tcPr>
+          <w:p>
+            <w:pPr>
+              <w:pStyle w:val="Compact"/>
+            </w:pPr>
+          </w:p>
+        </w:tc>
+      </w:tr>
+      <w:tr>
+        <w:trPr>
+          <w:cnfStyle w:val="000000100000" w:firstRow="0" w:lastRow="0" w:firstColumn="0" w:lastColumn="0" w:oddVBand="0" w:evenVBand="0" w:oddHBand="1" w:evenHBand="0" w:firstRowFirstColumn="0" w:firstRowLastColumn="0" w:lastRowFirstColumn="0" w:lastRowLastColumn="0"/>
+          <w:trHeight w:val="517"/>
+        </w:trPr>
+        <w:tc>
+          <w:tcPr>
+            <w:cnfStyle w:val="000010000000" w:firstRow="0" w:lastRow="0" w:firstColumn="0" w:lastColumn="0" w:oddVBand="1" w:evenVBand="0" w:oddHBand="0" w:evenHBand="0" w:firstRowFirstColumn="0" w:firstRowLastColumn="0" w:lastRowFirstColumn="0" w:lastRowLastColumn="0"/>
+            <w:tcW w:w="0" w:type="auto"/>
+          </w:tcPr>
+          <w:p>
+            <w:pPr>
+              <w:pStyle w:val="Compact"/>
+            </w:pPr>
+            <w:r>
+              <w:t>5</w:t>
+            </w:r>
+          </w:p>
+        </w:tc>
+        <w:tc>
+          <w:tcPr>
+            <w:cnfStyle w:val="000001000000" w:firstRow="0" w:lastRow="0" w:firstColumn="0" w:lastColumn="0" w:oddVBand="0" w:evenVBand="1" w:oddHBand="0" w:evenHBand="0" w:firstRowFirstColumn="0" w:firstRowLastColumn="0" w:lastRowFirstColumn="0" w:lastRowLastColumn="0"/>
+            <w:tcW w:w="0" w:type="auto"/>
+          </w:tcPr>
+          <w:p>
+            <w:pPr>
+              <w:pStyle w:val="Compact"/>
+              <w:rPr>
+                <w:i/>
+                <w:iCs/>
+              </w:rPr>
+            </w:pPr>
+            <w:r>
+              <w:t>5221040</w:t>
+            </w:r>
+          </w:p>
+        </w:tc>
+        <w:tc>
+          <w:tcPr>
+            <w:cnfStyle w:val="000010000000" w:firstRow="0" w:lastRow="0" w:firstColumn="0" w:lastColumn="0" w:oddVBand="1" w:evenVBand="0" w:oddHBand="0" w:evenHBand="0" w:firstRowFirstColumn="0" w:firstRowLastColumn="0" w:lastRowFirstColumn="0" w:lastRowLastColumn="0"/>
+            <w:tcW w:w="4069" w:type="dxa"/>
+          </w:tcPr>
+          <w:p>
+            <w:pPr>
+              <w:pStyle w:val="Compact"/>
+              <w:rPr>
+                <w:i/>
+                <w:iCs/>
+              </w:rPr>
+            </w:pPr>
+          </w:p>
+        </w:tc>
+        <w:tc>
+          <w:tcPr>
+            <w:cnfStyle w:val="000001000000" w:firstRow="0" w:lastRow="0" w:firstColumn="0" w:lastColumn="0" w:oddVBand="0" w:evenVBand="1" w:oddHBand="0" w:evenHBand="0" w:firstRowFirstColumn="0" w:firstRowLastColumn="0" w:lastRowFirstColumn="0" w:lastRowLastColumn="0"/>
+            <w:tcW w:w="2816" w:type="dxa"/>
+          </w:tcPr>
+          <w:p>
+            <w:pPr>
+              <w:pStyle w:val="Compact"/>
+            </w:pPr>
+          </w:p>
+        </w:tc>
+      </w:tr>
+      <w:tr>
+        <w:trPr>
+          <w:trHeight w:val="517"/>
+        </w:trPr>
+        <w:tc>
+          <w:tcPr>
+            <w:cnfStyle w:val="000010000000" w:firstRow="0" w:lastRow="0" w:firstColumn="0" w:lastColumn="0" w:oddVBand="1" w:evenVBand="0" w:oddHBand="0" w:evenHBand="0" w:firstRowFirstColumn="0" w:firstRowLastColumn="0" w:lastRowFirstColumn="0" w:lastRowLastColumn="0"/>
+            <w:tcW w:w="0" w:type="auto"/>
+          </w:tcPr>
+          <w:p>
+            <w:pPr>
+              <w:pStyle w:val="Compact"/>
+            </w:pPr>
+            <w:r>
+              <w:t>6</w:t>
+            </w:r>
+          </w:p>
+        </w:tc>
+        <w:tc>
+          <w:tcPr>
+            <w:cnfStyle w:val="000001000000" w:firstRow="0" w:lastRow="0" w:firstColumn="0" w:lastColumn="0" w:oddVBand="0" w:evenVBand="1" w:oddHBand="0" w:evenHBand="0" w:firstRowFirstColumn="0" w:firstRowLastColumn="0" w:lastRowFirstColumn="0" w:lastRowLastColumn="0"/>
+            <w:tcW w:w="0" w:type="auto"/>
+          </w:tcPr>
+          <w:p>
+            <w:pPr>
+              <w:pStyle w:val="Compact"/>
+              <w:rPr>
+                <w:i/>
+                <w:iCs/>
+              </w:rPr>
+            </w:pPr>
+            <w:r>
+              <w:t>5221040</w:t>
+            </w:r>
+          </w:p>
+        </w:tc>
+        <w:tc>
+          <w:tcPr>
+            <w:cnfStyle w:val="000010000000" w:firstRow="0" w:lastRow="0" w:firstColumn="0" w:lastColumn="0" w:oddVBand="1" w:evenVBand="0" w:oddHBand="0" w:evenHBand="0" w:firstRowFirstColumn="0" w:firstRowLastColumn="0" w:lastRowFirstColumn="0" w:lastRowLastColumn="0"/>
+            <w:tcW w:w="4069" w:type="dxa"/>
+          </w:tcPr>
+          <w:p>
+            <w:pPr>
+              <w:pStyle w:val="Compact"/>
+              <w:rPr>
+                <w:i/>
+                <w:iCs/>
+              </w:rPr>
+            </w:pPr>
+          </w:p>
+        </w:tc>
+        <w:tc>
+          <w:tcPr>
+            <w:cnfStyle w:val="000001000000" w:firstRow="0" w:lastRow="0" w:firstColumn="0" w:lastColumn="0" w:oddVBand="0" w:evenVBand="1" w:oddHBand="0" w:evenHBand="0" w:firstRowFirstColumn="0" w:firstRowLastColumn="0" w:lastRowFirstColumn="0" w:lastRowLastColumn="0"/>
+            <w:tcW w:w="2816" w:type="dxa"/>
+          </w:tcPr>
+          <w:p>
+            <w:pPr>
+              <w:pStyle w:val="Compact"/>
+            </w:pPr>
+          </w:p>
+        </w:tc>
+      </w:tr>
+    </w:tbl>
+    <w:p>
+      <w:pPr>
+        <w:pStyle w:val="BodyText"/>
+      </w:pPr>
+    </w:p>
+    <w:p>
+      <w:r>
+        <w:pict>
+          <v:rect id="_x0000_i1026" style="width:0;height:1.5pt" o:hralign="center" o:hrstd="t" o:hr="t"/>
+        </w:pict>
+      </w:r>
+    </w:p>
+    <w:p>
+      <w:pPr>
+        <w:pStyle w:val="Heading2"/>
+      </w:pPr>
+      <w:bookmarkStart w:id="3" w:name="project-abstract"/>
+      <w:bookmarkEnd w:id="2"/>
+      <w:r>
+        <w:t>3. Project Abstract</w:t>
+      </w:r>
+    </w:p>
+    <w:p>
+      <w:pPr>
+        <w:pStyle w:val="FirstParagraph"/>
+      </w:pPr>
+      <w:r>
+        <w:t>The Canteen Management System (CMS) is a streamlined, digital-first solution designed for schools to replace paper-based collection, prepayment, and owing tracking systems. It provides Administrators and Teachers with role-based dashboards to manage daily collections, student balances, expenses, revenue, and profit insights. The system delivers consistent, secure, and auditable records while enabling detailed analytics and reducing administrative workload. With offline-capable data capture and easy integration paths for student information systems, the CMS ensures operational resilience and transparency in environments with varying infrastructure readiness.</w:t>
+      </w:r>
+    </w:p>
+    <w:p>
+      <w:r>
+        <w:pict>
+          <v:rect id="_x0000_i1027" style="width:0;height:1.5pt" o:hralign="center" o:hrstd="t" o:hr="t"/>
+        </w:pict>
+      </w:r>
+    </w:p>
+    <w:p>
+      <w:pPr>
+        <w:pStyle w:val="Heading2"/>
+      </w:pPr>
+      <w:bookmarkStart w:id="4" w:name="introduction"/>
+      <w:bookmarkEnd w:id="3"/>
+      <w:r>
+        <w:lastRenderedPageBreak/>
+        <w:t>4. Introduction</w:t>
+      </w:r>
+    </w:p>
+    <w:p>
+      <w:pPr>
+        <w:pStyle w:val="Heading3"/>
+      </w:pPr>
+      <w:bookmarkStart w:id="5" w:name="project-background"/>
+      <w:r>
+        <w:t>Project Background</w:t>
+      </w:r>
+    </w:p>
+    <w:p>
+      <w:pPr>
+        <w:pStyle w:val="FirstParagraph"/>
+      </w:pPr>
+      <w:r>
+        <w:t>School canteens rely heavily on manual processes—paper logs, notebooks, or improvised spreadsheets—to track meal collections, student debts, and prepayments. This often results in inconsistent records, reconciliation delays, and limited visibility for decision-makers. Modern research on school micro-finance digitization shows that digital ledgers, cashless/prepaid systems, and structured reporting significantly enhance transparency, accuracy, and trust.</w:t>
+      </w:r>
+    </w:p>
+    <w:p>
+      <w:pPr>
+        <w:pStyle w:val="Heading3"/>
+      </w:pPr>
+      <w:bookmarkStart w:id="6" w:name="project-goals"/>
+      <w:bookmarkEnd w:id="5"/>
+      <w:r>
+        <w:t>Project Goals</w:t>
       </w:r>
     </w:p>
     <w:p>
@@ -125,6 +587,1072 @@
         <w:numPr>
           <w:ilvl w:val="0"/>
           <w:numId w:val="2"/>
+        </w:numPr>
+      </w:pPr>
+      <w:r>
+        <w:t>Digitize all collection and financial workflows in a secure, auditable manner.</w:t>
+      </w:r>
+    </w:p>
+    <w:p>
+      <w:pPr>
+        <w:pStyle w:val="Compact"/>
+        <w:numPr>
+          <w:ilvl w:val="0"/>
+          <w:numId w:val="2"/>
+        </w:numPr>
+      </w:pPr>
+      <w:r>
+        <w:t>Provide real-time visibility of student balances and canteen financials.</w:t>
+      </w:r>
+    </w:p>
+    <w:p>
+      <w:pPr>
+        <w:pStyle w:val="Compact"/>
+        <w:numPr>
+          <w:ilvl w:val="0"/>
+          <w:numId w:val="2"/>
+        </w:numPr>
+      </w:pPr>
+      <w:r>
+        <w:t>Ensure easy adoption with offline support, simple UX, and integration flexibility.</w:t>
+      </w:r>
+    </w:p>
+    <w:p>
+      <w:pPr>
+        <w:pStyle w:val="Compact"/>
+        <w:numPr>
+          <w:ilvl w:val="0"/>
+          <w:numId w:val="2"/>
+        </w:numPr>
+      </w:pPr>
+      <w:r>
+        <w:t>Reduce administrative effort and improve school-wide accountability.</w:t>
+      </w:r>
+    </w:p>
+    <w:p>
+      <w:pPr>
+        <w:pStyle w:val="Heading3"/>
+      </w:pPr>
+      <w:bookmarkStart w:id="7" w:name="project-scope"/>
+      <w:bookmarkEnd w:id="6"/>
+      <w:r>
+        <w:t>Project Scope</w:t>
+      </w:r>
+    </w:p>
+    <w:p>
+      <w:pPr>
+        <w:pStyle w:val="Heading4"/>
+      </w:pPr>
+      <w:bookmarkStart w:id="8" w:name="inclusions"/>
+      <w:r>
+        <w:t>Inclusions</w:t>
+      </w:r>
+    </w:p>
+    <w:p>
+      <w:pPr>
+        <w:pStyle w:val="Compact"/>
+        <w:numPr>
+          <w:ilvl w:val="0"/>
+          <w:numId w:val="3"/>
+        </w:numPr>
+      </w:pPr>
+      <w:r>
+        <w:t>Role-based access for Administrators and Teachers.</w:t>
+      </w:r>
+    </w:p>
+    <w:p>
+      <w:pPr>
+        <w:pStyle w:val="Compact"/>
+        <w:numPr>
+          <w:ilvl w:val="0"/>
+          <w:numId w:val="3"/>
+        </w:numPr>
+      </w:pPr>
+      <w:r>
+        <w:t>Student account management: prepayments, top-ups, owings.</w:t>
+      </w:r>
+    </w:p>
+    <w:p>
+      <w:pPr>
+        <w:pStyle w:val="Compact"/>
+        <w:numPr>
+          <w:ilvl w:val="0"/>
+          <w:numId w:val="3"/>
+        </w:numPr>
+      </w:pPr>
+      <w:r>
+        <w:t>Collection session recording with offline capability.</w:t>
+      </w:r>
+    </w:p>
+    <w:p>
+      <w:pPr>
+        <w:pStyle w:val="Compact"/>
+        <w:numPr>
+          <w:ilvl w:val="0"/>
+          <w:numId w:val="3"/>
+        </w:numPr>
+      </w:pPr>
+      <w:r>
+        <w:t>Financial tracking: expenses, revenues, and profit analysis.</w:t>
+      </w:r>
+    </w:p>
+    <w:p>
+      <w:pPr>
+        <w:pStyle w:val="Compact"/>
+        <w:numPr>
+          <w:ilvl w:val="0"/>
+          <w:numId w:val="3"/>
+        </w:numPr>
+      </w:pPr>
+      <w:r>
+        <w:t>Multi-dashboard analytics and exportable reports.</w:t>
+      </w:r>
+    </w:p>
+    <w:p>
+      <w:pPr>
+        <w:pStyle w:val="Compact"/>
+        <w:numPr>
+          <w:ilvl w:val="0"/>
+          <w:numId w:val="3"/>
+        </w:numPr>
+      </w:pPr>
+      <w:r>
+        <w:t>Integration-ready structure for SIS, SSO, and payments.</w:t>
+      </w:r>
+    </w:p>
+    <w:p>
+      <w:pPr>
+        <w:pStyle w:val="Heading4"/>
+      </w:pPr>
+      <w:bookmarkStart w:id="9" w:name="exclusions"/>
+      <w:bookmarkEnd w:id="8"/>
+      <w:r>
+        <w:t>Exclusions</w:t>
+      </w:r>
+    </w:p>
+    <w:p>
+      <w:pPr>
+        <w:pStyle w:val="Compact"/>
+        <w:numPr>
+          <w:ilvl w:val="0"/>
+          <w:numId w:val="4"/>
+        </w:numPr>
+      </w:pPr>
+      <w:r>
+        <w:t>Direct food ordering by students.</w:t>
+      </w:r>
+    </w:p>
+    <w:p>
+      <w:pPr>
+        <w:pStyle w:val="Compact"/>
+        <w:numPr>
+          <w:ilvl w:val="0"/>
+          <w:numId w:val="4"/>
+        </w:numPr>
+      </w:pPr>
+      <w:r>
+        <w:t>Loyalty/rewards programs.</w:t>
+      </w:r>
+    </w:p>
+    <w:p>
+      <w:pPr>
+        <w:pStyle w:val="Compact"/>
+        <w:numPr>
+          <w:ilvl w:val="0"/>
+          <w:numId w:val="4"/>
+        </w:numPr>
+      </w:pPr>
+      <w:r>
+        <w:t>Automated supplier procurement.</w:t>
+      </w:r>
+    </w:p>
+    <w:p>
+      <w:r>
+        <w:pict>
+          <v:rect id="_x0000_i1028" style="width:0;height:1.5pt" o:hralign="center" o:hrstd="t" o:hr="t"/>
+        </w:pict>
+      </w:r>
+    </w:p>
+    <w:p>
+      <w:pPr>
+        <w:pStyle w:val="Heading2"/>
+      </w:pPr>
+      <w:bookmarkStart w:id="10" w:name="target-audience"/>
+      <w:bookmarkEnd w:id="4"/>
+      <w:bookmarkEnd w:id="7"/>
+      <w:bookmarkEnd w:id="9"/>
+      <w:r>
+        <w:t>5. Target Audience</w:t>
+      </w:r>
+    </w:p>
+    <w:p>
+      <w:pPr>
+        <w:pStyle w:val="Heading3"/>
+      </w:pPr>
+      <w:bookmarkStart w:id="11" w:name="primary-users"/>
+      <w:r>
+        <w:t>Primary Users</w:t>
+      </w:r>
+    </w:p>
+    <w:p>
+      <w:pPr>
+        <w:pStyle w:val="Compact"/>
+        <w:numPr>
+          <w:ilvl w:val="0"/>
+          <w:numId w:val="5"/>
+        </w:numPr>
+      </w:pPr>
+      <w:r>
+        <w:t>School Administrators overseeing finances and policy compliance.</w:t>
+      </w:r>
+    </w:p>
+    <w:p>
+      <w:pPr>
+        <w:pStyle w:val="Compact"/>
+        <w:numPr>
+          <w:ilvl w:val="0"/>
+          <w:numId w:val="5"/>
+        </w:numPr>
+      </w:pPr>
+      <w:r>
+        <w:t>Teachers managing class-level collection sessions.</w:t>
+      </w:r>
+    </w:p>
+    <w:p>
+      <w:pPr>
+        <w:pStyle w:val="Heading3"/>
+      </w:pPr>
+      <w:bookmarkStart w:id="12" w:name="secondary-users"/>
+      <w:bookmarkEnd w:id="11"/>
+      <w:r>
+        <w:t>Secondary Users</w:t>
+      </w:r>
+    </w:p>
+    <w:p>
+      <w:pPr>
+        <w:pStyle w:val="Compact"/>
+        <w:numPr>
+          <w:ilvl w:val="0"/>
+          <w:numId w:val="6"/>
+        </w:numPr>
+      </w:pPr>
+      <w:r>
+        <w:t>Finance officers/auditors.</w:t>
+      </w:r>
+    </w:p>
+    <w:p>
+      <w:pPr>
+        <w:pStyle w:val="Compact"/>
+        <w:numPr>
+          <w:ilvl w:val="0"/>
+          <w:numId w:val="6"/>
+        </w:numPr>
+      </w:pPr>
+      <w:r>
+        <w:t>Students (indirectly, via statements or balance notifications).</w:t>
+      </w:r>
+    </w:p>
+    <w:p>
+      <w:r>
+        <w:pict>
+          <v:rect id="_x0000_i1029" style="width:0;height:1.5pt" o:hralign="center" o:hrstd="t" o:hr="t"/>
+        </w:pict>
+      </w:r>
+    </w:p>
+    <w:p>
+      <w:pPr>
+        <w:pStyle w:val="Heading2"/>
+      </w:pPr>
+      <w:bookmarkStart w:id="13" w:name="system-requirements"/>
+      <w:bookmarkEnd w:id="10"/>
+      <w:bookmarkEnd w:id="12"/>
+      <w:r>
+        <w:lastRenderedPageBreak/>
+        <w:t>6. System Requirements</w:t>
+      </w:r>
+    </w:p>
+    <w:p>
+      <w:pPr>
+        <w:pStyle w:val="Heading3"/>
+      </w:pPr>
+      <w:bookmarkStart w:id="14" w:name="functional-requirements"/>
+      <w:r>
+        <w:t>Functional Requirements</w:t>
+      </w:r>
+    </w:p>
+    <w:p>
+      <w:pPr>
+        <w:pStyle w:val="Compact"/>
+        <w:numPr>
+          <w:ilvl w:val="0"/>
+          <w:numId w:val="7"/>
+        </w:numPr>
+      </w:pPr>
+      <w:r>
+        <w:t>User registration/login with RBAC.</w:t>
+      </w:r>
+    </w:p>
+    <w:p>
+      <w:pPr>
+        <w:pStyle w:val="Compact"/>
+        <w:numPr>
+          <w:ilvl w:val="0"/>
+          <w:numId w:val="7"/>
+        </w:numPr>
+      </w:pPr>
+      <w:r>
+        <w:t>Student account management: top-ups, deductions, owings, aging.</w:t>
+      </w:r>
+    </w:p>
+    <w:p>
+      <w:pPr>
+        <w:pStyle w:val="Compact"/>
+        <w:numPr>
+          <w:ilvl w:val="0"/>
+          <w:numId w:val="7"/>
+        </w:numPr>
+      </w:pPr>
+      <w:r>
+        <w:t>Offline-capable collection sessions with sync/reconciliation.</w:t>
+      </w:r>
+    </w:p>
+    <w:p>
+      <w:pPr>
+        <w:pStyle w:val="Compact"/>
+        <w:numPr>
+          <w:ilvl w:val="0"/>
+          <w:numId w:val="7"/>
+        </w:numPr>
+      </w:pPr>
+      <w:r>
+        <w:t>Expense, revenue, and profit tracking modules.</w:t>
+      </w:r>
+    </w:p>
+    <w:p>
+      <w:pPr>
+        <w:pStyle w:val="Compact"/>
+        <w:numPr>
+          <w:ilvl w:val="0"/>
+          <w:numId w:val="7"/>
+        </w:numPr>
+      </w:pPr>
+      <w:r>
+        <w:t>Reporting and analytics dashboards (daily/weekly/monthly).</w:t>
+      </w:r>
+    </w:p>
+    <w:p>
+      <w:pPr>
+        <w:pStyle w:val="Compact"/>
+        <w:numPr>
+          <w:ilvl w:val="0"/>
+          <w:numId w:val="7"/>
+        </w:numPr>
+      </w:pPr>
+      <w:r>
+        <w:t>CSV/Excel/PDF export for finance and audit purposes.</w:t>
+      </w:r>
+    </w:p>
+    <w:p>
+      <w:pPr>
+        <w:pStyle w:val="Compact"/>
+        <w:numPr>
+          <w:ilvl w:val="0"/>
+          <w:numId w:val="7"/>
+        </w:numPr>
+      </w:pPr>
+      <w:r>
+        <w:t>Optional payment gateway integration for top-ups.</w:t>
+      </w:r>
+    </w:p>
+    <w:p>
+      <w:pPr>
+        <w:pStyle w:val="Heading3"/>
+      </w:pPr>
+      <w:bookmarkStart w:id="15" w:name="nonfunctional-requirements"/>
+      <w:bookmarkEnd w:id="14"/>
+      <w:r>
+        <w:t>Non‑Functional Requirements</w:t>
+      </w:r>
+    </w:p>
+    <w:p>
+      <w:pPr>
+        <w:pStyle w:val="Compact"/>
+        <w:numPr>
+          <w:ilvl w:val="0"/>
+          <w:numId w:val="8"/>
+        </w:numPr>
+      </w:pPr>
+      <w:r>
+        <w:t>Scalability for schools of different sizes.</w:t>
+      </w:r>
+    </w:p>
+    <w:p>
+      <w:pPr>
+        <w:pStyle w:val="Compact"/>
+        <w:numPr>
+          <w:ilvl w:val="0"/>
+          <w:numId w:val="8"/>
+        </w:numPr>
+      </w:pPr>
+      <w:r>
+        <w:t>High availability and automatic syncing after offline use.</w:t>
+      </w:r>
+    </w:p>
+    <w:p>
+      <w:pPr>
+        <w:pStyle w:val="Compact"/>
+        <w:numPr>
+          <w:ilvl w:val="0"/>
+          <w:numId w:val="8"/>
+        </w:numPr>
+      </w:pPr>
+      <w:r>
+        <w:t>Secure storage and encrypted transmission of sensitive data.</w:t>
+      </w:r>
+    </w:p>
+    <w:p>
+      <w:pPr>
+        <w:pStyle w:val="Compact"/>
+        <w:numPr>
+          <w:ilvl w:val="0"/>
+          <w:numId w:val="8"/>
+        </w:numPr>
+      </w:pPr>
+      <w:r>
+        <w:t>WCAG 2.1 AA accessibility.</w:t>
+      </w:r>
+    </w:p>
+    <w:p>
+      <w:pPr>
+        <w:pStyle w:val="Compact"/>
+        <w:numPr>
+          <w:ilvl w:val="0"/>
+          <w:numId w:val="8"/>
+        </w:numPr>
+      </w:pPr>
+      <w:r>
+        <w:t>Mobile-responsive and low-bandwidth friendly.</w:t>
+      </w:r>
+    </w:p>
+    <w:p>
+      <w:r>
+        <w:pict>
+          <v:rect id="_x0000_i1030" style="width:0;height:1.5pt" o:hralign="center" o:hrstd="t" o:hr="t"/>
+        </w:pict>
+      </w:r>
+    </w:p>
+    <w:p>
+      <w:pPr>
+        <w:pStyle w:val="Heading2"/>
+      </w:pPr>
+      <w:bookmarkStart w:id="16" w:name="system-architecture"/>
+      <w:bookmarkEnd w:id="13"/>
+      <w:bookmarkEnd w:id="15"/>
+      <w:r>
+        <w:t>7. System Architecture</w:t>
+      </w:r>
+    </w:p>
+    <w:p>
+      <w:pPr>
+        <w:pStyle w:val="FirstParagraph"/>
+      </w:pPr>
+      <w:r>
+        <w:t>The CMS adopts a modular, three‑tier architecture similar to modern enterprise school systems:</w:t>
+      </w:r>
+    </w:p>
+    <w:p>
+      <w:pPr>
+        <w:pStyle w:val="Heading3"/>
+      </w:pPr>
+      <w:bookmarkStart w:id="17" w:name="frontend"/>
+      <w:r>
+        <w:t>Frontend</w:t>
+      </w:r>
+    </w:p>
+    <w:p>
+      <w:pPr>
+        <w:pStyle w:val="Compact"/>
+        <w:numPr>
+          <w:ilvl w:val="0"/>
+          <w:numId w:val="9"/>
+        </w:numPr>
+      </w:pPr>
+      <w:r>
+        <w:t>React.js / Next.js</w:t>
+      </w:r>
+    </w:p>
+    <w:p>
+      <w:pPr>
+        <w:pStyle w:val="Compact"/>
+        <w:numPr>
+          <w:ilvl w:val="0"/>
+          <w:numId w:val="9"/>
+        </w:numPr>
+      </w:pPr>
+      <w:r>
+        <w:t>Tailwind CSS and ShadCN/UI for consistency and usability</w:t>
+      </w:r>
+    </w:p>
+    <w:p>
+      <w:pPr>
+        <w:pStyle w:val="Compact"/>
+        <w:numPr>
+          <w:ilvl w:val="0"/>
+          <w:numId w:val="9"/>
+        </w:numPr>
+      </w:pPr>
+      <w:r>
+        <w:t>PWA capabilities (offline data capture via IndexedDB)</w:t>
+      </w:r>
+    </w:p>
+    <w:p>
+      <w:pPr>
+        <w:pStyle w:val="Heading3"/>
+      </w:pPr>
+      <w:bookmarkStart w:id="18" w:name="backend"/>
+      <w:bookmarkEnd w:id="17"/>
+      <w:r>
+        <w:t>Backend</w:t>
+      </w:r>
+    </w:p>
+    <w:p>
+      <w:pPr>
+        <w:pStyle w:val="Compact"/>
+        <w:numPr>
+          <w:ilvl w:val="0"/>
+          <w:numId w:val="10"/>
+        </w:numPr>
+      </w:pPr>
+      <w:r>
+        <w:t>Node.js with NestJS or Express.js</w:t>
+      </w:r>
+    </w:p>
+    <w:p>
+      <w:pPr>
+        <w:pStyle w:val="Compact"/>
+        <w:numPr>
+          <w:ilvl w:val="0"/>
+          <w:numId w:val="10"/>
+        </w:numPr>
+      </w:pPr>
+      <w:r>
+        <w:t>REST or GraphQL APIs</w:t>
+      </w:r>
+    </w:p>
+    <w:p>
+      <w:pPr>
+        <w:pStyle w:val="Compact"/>
+        <w:numPr>
+          <w:ilvl w:val="0"/>
+          <w:numId w:val="10"/>
+        </w:numPr>
+      </w:pPr>
+      <w:r>
+        <w:t>Audit logging and RBAC middleware</w:t>
+      </w:r>
+    </w:p>
+    <w:p>
+      <w:pPr>
+        <w:pStyle w:val="Heading3"/>
+      </w:pPr>
+      <w:bookmarkStart w:id="19" w:name="database"/>
+      <w:bookmarkEnd w:id="18"/>
+      <w:r>
+        <w:t>Database</w:t>
+      </w:r>
+    </w:p>
+    <w:p>
+      <w:pPr>
+        <w:pStyle w:val="Compact"/>
+        <w:numPr>
+          <w:ilvl w:val="0"/>
+          <w:numId w:val="11"/>
+        </w:numPr>
+      </w:pPr>
+      <w:r>
+        <w:t>PostgreSQL for transactional records</w:t>
+      </w:r>
+    </w:p>
+    <w:p>
+      <w:pPr>
+        <w:pStyle w:val="Compact"/>
+        <w:numPr>
+          <w:ilvl w:val="0"/>
+          <w:numId w:val="11"/>
+        </w:numPr>
+      </w:pPr>
+      <w:r>
+        <w:t>Redis for caching and offline sync queues</w:t>
+      </w:r>
+    </w:p>
+    <w:p>
+      <w:pPr>
+        <w:pStyle w:val="Heading3"/>
+      </w:pPr>
+      <w:bookmarkStart w:id="20" w:name="integrations"/>
+      <w:bookmarkEnd w:id="19"/>
+      <w:r>
+        <w:t>Integrations</w:t>
+      </w:r>
+    </w:p>
+    <w:p>
+      <w:pPr>
+        <w:pStyle w:val="Compact"/>
+        <w:numPr>
+          <w:ilvl w:val="0"/>
+          <w:numId w:val="12"/>
+        </w:numPr>
+      </w:pPr>
+      <w:r>
+        <w:t>Student Information System (SIS) sync</w:t>
+      </w:r>
+    </w:p>
+    <w:p>
+      <w:pPr>
+        <w:pStyle w:val="Compact"/>
+        <w:numPr>
+          <w:ilvl w:val="0"/>
+          <w:numId w:val="12"/>
+        </w:numPr>
+      </w:pPr>
+      <w:r>
+        <w:lastRenderedPageBreak/>
+        <w:t>Payment gateway (Stripe/Paystack) optional</w:t>
+      </w:r>
+    </w:p>
+    <w:p>
+      <w:pPr>
+        <w:pStyle w:val="Compact"/>
+        <w:numPr>
+          <w:ilvl w:val="0"/>
+          <w:numId w:val="12"/>
+        </w:numPr>
+      </w:pPr>
+      <w:r>
+        <w:t>CSV/Excel bulk import/export for deployment flexibility</w:t>
+      </w:r>
+    </w:p>
+    <w:p>
+      <w:r>
+        <w:pict>
+          <v:rect id="_x0000_i1031" style="width:0;height:1.5pt" o:hralign="center" o:hrstd="t" o:hr="t"/>
+        </w:pict>
+      </w:r>
+    </w:p>
+    <w:p>
+      <w:pPr>
+        <w:pStyle w:val="Heading2"/>
+      </w:pPr>
+      <w:bookmarkStart w:id="21" w:name="development-methodology"/>
+      <w:bookmarkEnd w:id="16"/>
+      <w:bookmarkEnd w:id="20"/>
+      <w:r>
+        <w:t>8. Development Methodology</w:t>
+      </w:r>
+    </w:p>
+    <w:p>
+      <w:pPr>
+        <w:pStyle w:val="Heading3"/>
+      </w:pPr>
+      <w:bookmarkStart w:id="22" w:name="agile-methodology-scrum"/>
+      <w:r>
+        <w:t>Agile Methodology (Scrum)</w:t>
+      </w:r>
+    </w:p>
+    <w:p>
+      <w:pPr>
+        <w:pStyle w:val="FirstParagraph"/>
+      </w:pPr>
+      <w:r>
+        <w:t>The project will follow Agile due to its adaptability and focus on iterative delivery. Each sprint delivers usable components, enabling stakeholder review and early feedback. This approach improves quality, reduces adoption risk, and ensures alignment with school workflow realities.</w:t>
+      </w:r>
+    </w:p>
+    <w:p>
+      <w:r>
+        <w:pict>
+          <v:rect id="_x0000_i1032" style="width:0;height:1.5pt" o:hralign="center" o:hrstd="t" o:hr="t"/>
+        </w:pict>
+      </w:r>
+    </w:p>
+    <w:p>
+      <w:pPr>
+        <w:pStyle w:val="Heading2"/>
+      </w:pPr>
+      <w:bookmarkStart w:id="23" w:name="project-schedule"/>
+      <w:bookmarkEnd w:id="21"/>
+      <w:bookmarkEnd w:id="22"/>
+      <w:r>
+        <w:t>9. Project Schedule</w:t>
+      </w:r>
+    </w:p>
+    <w:tbl>
+      <w:tblPr>
+        <w:tblStyle w:val="PlainTable2"/>
+        <w:tblW w:w="8823" w:type="dxa"/>
+        <w:tblLook w:val="0020" w:firstRow="1" w:lastRow="0" w:firstColumn="0" w:lastColumn="0" w:noHBand="0" w:noVBand="0"/>
+      </w:tblPr>
+      <w:tblGrid>
+        <w:gridCol w:w="4735"/>
+        <w:gridCol w:w="2020"/>
+        <w:gridCol w:w="2068"/>
+      </w:tblGrid>
+      <w:tr>
+        <w:trPr>
+          <w:cnfStyle w:val="100000000000" w:firstRow="1" w:lastRow="0" w:firstColumn="0" w:lastColumn="0" w:oddVBand="0" w:evenVBand="0" w:oddHBand="0" w:evenHBand="0" w:firstRowFirstColumn="0" w:firstRowLastColumn="0" w:lastRowFirstColumn="0" w:lastRowLastColumn="0"/>
+          <w:trHeight w:val="455"/>
+        </w:trPr>
+        <w:tc>
+          <w:tcPr>
+            <w:cnfStyle w:val="000010000000" w:firstRow="0" w:lastRow="0" w:firstColumn="0" w:lastColumn="0" w:oddVBand="1" w:evenVBand="0" w:oddHBand="0" w:evenHBand="0" w:firstRowFirstColumn="0" w:firstRowLastColumn="0" w:lastRowFirstColumn="0" w:lastRowLastColumn="0"/>
+            <w:tcW w:w="0" w:type="auto"/>
+          </w:tcPr>
+          <w:p>
+            <w:pPr>
+              <w:pStyle w:val="Compact"/>
+            </w:pPr>
+            <w:r>
+              <w:t>Milestone</w:t>
+            </w:r>
+          </w:p>
+        </w:tc>
+        <w:tc>
+          <w:tcPr>
+            <w:cnfStyle w:val="000001000000" w:firstRow="0" w:lastRow="0" w:firstColumn="0" w:lastColumn="0" w:oddVBand="0" w:evenVBand="1" w:oddHBand="0" w:evenHBand="0" w:firstRowFirstColumn="0" w:firstRowLastColumn="0" w:lastRowFirstColumn="0" w:lastRowLastColumn="0"/>
+            <w:tcW w:w="0" w:type="auto"/>
+          </w:tcPr>
+          <w:p>
+            <w:pPr>
+              <w:pStyle w:val="Compact"/>
+            </w:pPr>
+            <w:r>
+              <w:t>Duration</w:t>
+            </w:r>
+          </w:p>
+        </w:tc>
+        <w:tc>
+          <w:tcPr>
+            <w:cnfStyle w:val="000010000000" w:firstRow="0" w:lastRow="0" w:firstColumn="0" w:lastColumn="0" w:oddVBand="1" w:evenVBand="0" w:oddHBand="0" w:evenHBand="0" w:firstRowFirstColumn="0" w:firstRowLastColumn="0" w:lastRowFirstColumn="0" w:lastRowLastColumn="0"/>
+            <w:tcW w:w="0" w:type="auto"/>
+          </w:tcPr>
+          <w:p>
+            <w:pPr>
+              <w:pStyle w:val="Compact"/>
+            </w:pPr>
+            <w:r>
+              <w:t>Deadline</w:t>
+            </w:r>
+          </w:p>
+        </w:tc>
+      </w:tr>
+      <w:tr>
+        <w:trPr>
+          <w:cnfStyle w:val="000000100000" w:firstRow="0" w:lastRow="0" w:firstColumn="0" w:lastColumn="0" w:oddVBand="0" w:evenVBand="0" w:oddHBand="1" w:evenHBand="0" w:firstRowFirstColumn="0" w:firstRowLastColumn="0" w:lastRowFirstColumn="0" w:lastRowLastColumn="0"/>
+          <w:trHeight w:val="470"/>
+        </w:trPr>
+        <w:tc>
+          <w:tcPr>
+            <w:cnfStyle w:val="000010000000" w:firstRow="0" w:lastRow="0" w:firstColumn="0" w:lastColumn="0" w:oddVBand="1" w:evenVBand="0" w:oddHBand="0" w:evenHBand="0" w:firstRowFirstColumn="0" w:firstRowLastColumn="0" w:lastRowFirstColumn="0" w:lastRowLastColumn="0"/>
+            <w:tcW w:w="0" w:type="auto"/>
+          </w:tcPr>
+          <w:p>
+            <w:pPr>
+              <w:pStyle w:val="Compact"/>
+            </w:pPr>
+            <w:r>
+              <w:t>Requirement Gathering</w:t>
+            </w:r>
+          </w:p>
+        </w:tc>
+        <w:tc>
+          <w:tcPr>
+            <w:cnfStyle w:val="000001000000" w:firstRow="0" w:lastRow="0" w:firstColumn="0" w:lastColumn="0" w:oddVBand="0" w:evenVBand="1" w:oddHBand="0" w:evenHBand="0" w:firstRowFirstColumn="0" w:firstRowLastColumn="0" w:lastRowFirstColumn="0" w:lastRowLastColumn="0"/>
+            <w:tcW w:w="0" w:type="auto"/>
+          </w:tcPr>
+          <w:p>
+            <w:pPr>
+              <w:pStyle w:val="Compact"/>
+            </w:pPr>
+            <w:r>
+              <w:t>2 Weeks</w:t>
+            </w:r>
+          </w:p>
+        </w:tc>
+        <w:tc>
+          <w:tcPr>
+            <w:cnfStyle w:val="000010000000" w:firstRow="0" w:lastRow="0" w:firstColumn="0" w:lastColumn="0" w:oddVBand="1" w:evenVBand="0" w:oddHBand="0" w:evenHBand="0" w:firstRowFirstColumn="0" w:firstRowLastColumn="0" w:lastRowFirstColumn="0" w:lastRowLastColumn="0"/>
+            <w:tcW w:w="0" w:type="auto"/>
+          </w:tcPr>
+          <w:p>
+            <w:pPr>
+              <w:pStyle w:val="Compact"/>
+            </w:pPr>
+            <w:r>
+              <w:t>Week 2</w:t>
+            </w:r>
+          </w:p>
+        </w:tc>
+      </w:tr>
+      <w:tr>
+        <w:trPr>
+          <w:trHeight w:val="455"/>
+        </w:trPr>
+        <w:tc>
+          <w:tcPr>
+            <w:cnfStyle w:val="000010000000" w:firstRow="0" w:lastRow="0" w:firstColumn="0" w:lastColumn="0" w:oddVBand="1" w:evenVBand="0" w:oddHBand="0" w:evenHBand="0" w:firstRowFirstColumn="0" w:firstRowLastColumn="0" w:lastRowFirstColumn="0" w:lastRowLastColumn="0"/>
+            <w:tcW w:w="0" w:type="auto"/>
+          </w:tcPr>
+          <w:p>
+            <w:pPr>
+              <w:pStyle w:val="Compact"/>
+            </w:pPr>
+            <w:r>
+              <w:t>System Design</w:t>
+            </w:r>
+          </w:p>
+        </w:tc>
+        <w:tc>
+          <w:tcPr>
+            <w:cnfStyle w:val="000001000000" w:firstRow="0" w:lastRow="0" w:firstColumn="0" w:lastColumn="0" w:oddVBand="0" w:evenVBand="1" w:oddHBand="0" w:evenHBand="0" w:firstRowFirstColumn="0" w:firstRowLastColumn="0" w:lastRowFirstColumn="0" w:lastRowLastColumn="0"/>
+            <w:tcW w:w="0" w:type="auto"/>
+          </w:tcPr>
+          <w:p>
+            <w:pPr>
+              <w:pStyle w:val="Compact"/>
+            </w:pPr>
+            <w:r>
+              <w:t>2 Weeks</w:t>
+            </w:r>
+          </w:p>
+        </w:tc>
+        <w:tc>
+          <w:tcPr>
+            <w:cnfStyle w:val="000010000000" w:firstRow="0" w:lastRow="0" w:firstColumn="0" w:lastColumn="0" w:oddVBand="1" w:evenVBand="0" w:oddHBand="0" w:evenHBand="0" w:firstRowFirstColumn="0" w:firstRowLastColumn="0" w:lastRowFirstColumn="0" w:lastRowLastColumn="0"/>
+            <w:tcW w:w="0" w:type="auto"/>
+          </w:tcPr>
+          <w:p>
+            <w:pPr>
+              <w:pStyle w:val="Compact"/>
+            </w:pPr>
+            <w:r>
+              <w:t>Week 4</w:t>
+            </w:r>
+          </w:p>
+        </w:tc>
+      </w:tr>
+      <w:tr>
+        <w:trPr>
+          <w:cnfStyle w:val="000000100000" w:firstRow="0" w:lastRow="0" w:firstColumn="0" w:lastColumn="0" w:oddVBand="0" w:evenVBand="0" w:oddHBand="1" w:evenHBand="0" w:firstRowFirstColumn="0" w:firstRowLastColumn="0" w:lastRowFirstColumn="0" w:lastRowLastColumn="0"/>
+          <w:trHeight w:val="470"/>
+        </w:trPr>
+        <w:tc>
+          <w:tcPr>
+            <w:cnfStyle w:val="000010000000" w:firstRow="0" w:lastRow="0" w:firstColumn="0" w:lastColumn="0" w:oddVBand="1" w:evenVBand="0" w:oddHBand="0" w:evenHBand="0" w:firstRowFirstColumn="0" w:firstRowLastColumn="0" w:lastRowFirstColumn="0" w:lastRowLastColumn="0"/>
+            <w:tcW w:w="0" w:type="auto"/>
+          </w:tcPr>
+          <w:p>
+            <w:pPr>
+              <w:pStyle w:val="Compact"/>
+            </w:pPr>
+            <w:r>
+              <w:t>Frontend Development</w:t>
+            </w:r>
+          </w:p>
+        </w:tc>
+        <w:tc>
+          <w:tcPr>
+            <w:cnfStyle w:val="000001000000" w:firstRow="0" w:lastRow="0" w:firstColumn="0" w:lastColumn="0" w:oddVBand="0" w:evenVBand="1" w:oddHBand="0" w:evenHBand="0" w:firstRowFirstColumn="0" w:firstRowLastColumn="0" w:lastRowFirstColumn="0" w:lastRowLastColumn="0"/>
+            <w:tcW w:w="0" w:type="auto"/>
+          </w:tcPr>
+          <w:p>
+            <w:pPr>
+              <w:pStyle w:val="Compact"/>
+            </w:pPr>
+            <w:r>
+              <w:t>3 Weeks</w:t>
+            </w:r>
+          </w:p>
+        </w:tc>
+        <w:tc>
+          <w:tcPr>
+            <w:cnfStyle w:val="000010000000" w:firstRow="0" w:lastRow="0" w:firstColumn="0" w:lastColumn="0" w:oddVBand="1" w:evenVBand="0" w:oddHBand="0" w:evenHBand="0" w:firstRowFirstColumn="0" w:firstRowLastColumn="0" w:lastRowFirstColumn="0" w:lastRowLastColumn="0"/>
+            <w:tcW w:w="0" w:type="auto"/>
+          </w:tcPr>
+          <w:p>
+            <w:pPr>
+              <w:pStyle w:val="Compact"/>
+            </w:pPr>
+            <w:r>
+              <w:t>Week 7</w:t>
+            </w:r>
+          </w:p>
+        </w:tc>
+      </w:tr>
+      <w:tr>
+        <w:trPr>
+          <w:trHeight w:val="455"/>
+        </w:trPr>
+        <w:tc>
+          <w:tcPr>
+            <w:cnfStyle w:val="000010000000" w:firstRow="0" w:lastRow="0" w:firstColumn="0" w:lastColumn="0" w:oddVBand="1" w:evenVBand="0" w:oddHBand="0" w:evenHBand="0" w:firstRowFirstColumn="0" w:firstRowLastColumn="0" w:lastRowFirstColumn="0" w:lastRowLastColumn="0"/>
+            <w:tcW w:w="0" w:type="auto"/>
+          </w:tcPr>
+          <w:p>
+            <w:pPr>
+              <w:pStyle w:val="Compact"/>
+            </w:pPr>
+            <w:r>
+              <w:t>Backend Development</w:t>
+            </w:r>
+          </w:p>
+        </w:tc>
+        <w:tc>
+          <w:tcPr>
+            <w:cnfStyle w:val="000001000000" w:firstRow="0" w:lastRow="0" w:firstColumn="0" w:lastColumn="0" w:oddVBand="0" w:evenVBand="1" w:oddHBand="0" w:evenHBand="0" w:firstRowFirstColumn="0" w:firstRowLastColumn="0" w:lastRowFirstColumn="0" w:lastRowLastColumn="0"/>
+            <w:tcW w:w="0" w:type="auto"/>
+          </w:tcPr>
+          <w:p>
+            <w:pPr>
+              <w:pStyle w:val="Compact"/>
+            </w:pPr>
+            <w:r>
+              <w:t>4 Weeks</w:t>
+            </w:r>
+          </w:p>
+        </w:tc>
+        <w:tc>
+          <w:tcPr>
+            <w:cnfStyle w:val="000010000000" w:firstRow="0" w:lastRow="0" w:firstColumn="0" w:lastColumn="0" w:oddVBand="1" w:evenVBand="0" w:oddHBand="0" w:evenHBand="0" w:firstRowFirstColumn="0" w:firstRowLastColumn="0" w:lastRowFirstColumn="0" w:lastRowLastColumn="0"/>
+            <w:tcW w:w="0" w:type="auto"/>
+          </w:tcPr>
+          <w:p>
+            <w:pPr>
+              <w:pStyle w:val="Compact"/>
+            </w:pPr>
+            <w:r>
+              <w:t>Week 11</w:t>
+            </w:r>
+          </w:p>
+        </w:tc>
+      </w:tr>
+      <w:tr>
+        <w:trPr>
+          <w:cnfStyle w:val="000000100000" w:firstRow="0" w:lastRow="0" w:firstColumn="0" w:lastColumn="0" w:oddVBand="0" w:evenVBand="0" w:oddHBand="1" w:evenHBand="0" w:firstRowFirstColumn="0" w:firstRowLastColumn="0" w:lastRowFirstColumn="0" w:lastRowLastColumn="0"/>
+          <w:trHeight w:val="455"/>
+        </w:trPr>
+        <w:tc>
+          <w:tcPr>
+            <w:cnfStyle w:val="000010000000" w:firstRow="0" w:lastRow="0" w:firstColumn="0" w:lastColumn="0" w:oddVBand="1" w:evenVBand="0" w:oddHBand="0" w:evenHBand="0" w:firstRowFirstColumn="0" w:firstRowLastColumn="0" w:lastRowFirstColumn="0" w:lastRowLastColumn="0"/>
+            <w:tcW w:w="0" w:type="auto"/>
+          </w:tcPr>
+          <w:p>
+            <w:pPr>
+              <w:pStyle w:val="Compact"/>
+            </w:pPr>
+            <w:r>
+              <w:t>Integration &amp; Testing</w:t>
+            </w:r>
+          </w:p>
+        </w:tc>
+        <w:tc>
+          <w:tcPr>
+            <w:cnfStyle w:val="000001000000" w:firstRow="0" w:lastRow="0" w:firstColumn="0" w:lastColumn="0" w:oddVBand="0" w:evenVBand="1" w:oddHBand="0" w:evenHBand="0" w:firstRowFirstColumn="0" w:firstRowLastColumn="0" w:lastRowFirstColumn="0" w:lastRowLastColumn="0"/>
+            <w:tcW w:w="0" w:type="auto"/>
+          </w:tcPr>
+          <w:p>
+            <w:pPr>
+              <w:pStyle w:val="Compact"/>
+            </w:pPr>
+            <w:r>
+              <w:t>2 Weeks</w:t>
+            </w:r>
+          </w:p>
+        </w:tc>
+        <w:tc>
+          <w:tcPr>
+            <w:cnfStyle w:val="000010000000" w:firstRow="0" w:lastRow="0" w:firstColumn="0" w:lastColumn="0" w:oddVBand="1" w:evenVBand="0" w:oddHBand="0" w:evenHBand="0" w:firstRowFirstColumn="0" w:firstRowLastColumn="0" w:lastRowFirstColumn="0" w:lastRowLastColumn="0"/>
+            <w:tcW w:w="0" w:type="auto"/>
+          </w:tcPr>
+          <w:p>
+            <w:pPr>
+              <w:pStyle w:val="Compact"/>
+            </w:pPr>
+            <w:r>
+              <w:t>Week 13</w:t>
+            </w:r>
+          </w:p>
+        </w:tc>
+      </w:tr>
+      <w:tr>
+        <w:trPr>
+          <w:trHeight w:val="470"/>
+        </w:trPr>
+        <w:tc>
+          <w:tcPr>
+            <w:cnfStyle w:val="000010000000" w:firstRow="0" w:lastRow="0" w:firstColumn="0" w:lastColumn="0" w:oddVBand="1" w:evenVBand="0" w:oddHBand="0" w:evenHBand="0" w:firstRowFirstColumn="0" w:firstRowLastColumn="0" w:lastRowFirstColumn="0" w:lastRowLastColumn="0"/>
+            <w:tcW w:w="0" w:type="auto"/>
+          </w:tcPr>
+          <w:p>
+            <w:pPr>
+              <w:pStyle w:val="Compact"/>
+            </w:pPr>
+            <w:r>
+              <w:t>Deployment &amp; Handover</w:t>
+            </w:r>
+          </w:p>
+        </w:tc>
+        <w:tc>
+          <w:tcPr>
+            <w:cnfStyle w:val="000001000000" w:firstRow="0" w:lastRow="0" w:firstColumn="0" w:lastColumn="0" w:oddVBand="0" w:evenVBand="1" w:oddHBand="0" w:evenHBand="0" w:firstRowFirstColumn="0" w:firstRowLastColumn="0" w:lastRowFirstColumn="0" w:lastRowLastColumn="0"/>
+            <w:tcW w:w="0" w:type="auto"/>
+          </w:tcPr>
+          <w:p>
+            <w:pPr>
+              <w:pStyle w:val="Compact"/>
+            </w:pPr>
+            <w:r>
+              <w:t>1 Week</w:t>
+            </w:r>
+          </w:p>
+        </w:tc>
+        <w:tc>
+          <w:tcPr>
+            <w:cnfStyle w:val="000010000000" w:firstRow="0" w:lastRow="0" w:firstColumn="0" w:lastColumn="0" w:oddVBand="1" w:evenVBand="0" w:oddHBand="0" w:evenHBand="0" w:firstRowFirstColumn="0" w:firstRowLastColumn="0" w:lastRowFirstColumn="0" w:lastRowLastColumn="0"/>
+            <w:tcW w:w="0" w:type="auto"/>
+          </w:tcPr>
+          <w:p>
+            <w:pPr>
+              <w:pStyle w:val="Compact"/>
+            </w:pPr>
+            <w:r>
+              <w:t>Week 14</w:t>
+            </w:r>
+          </w:p>
+        </w:tc>
+      </w:tr>
+    </w:tbl>
+    <w:p>
+      <w:r>
+        <w:pict>
+          <v:rect id="_x0000_i1033" style="width:0;height:1.5pt" o:hralign="center" o:hrstd="t" o:hr="t"/>
+        </w:pict>
+      </w:r>
+    </w:p>
+    <w:p>
+      <w:pPr>
+        <w:pStyle w:val="Heading2"/>
+      </w:pPr>
+      <w:bookmarkStart w:id="24" w:name="testing-quality-assurance"/>
+      <w:bookmarkEnd w:id="23"/>
+      <w:r>
+        <w:t>10. Testing &amp; Quality Assurance</w:t>
+      </w:r>
+    </w:p>
+    <w:p>
+      <w:pPr>
+        <w:pStyle w:val="Compact"/>
+        <w:numPr>
+          <w:ilvl w:val="0"/>
+          <w:numId w:val="13"/>
         </w:numPr>
       </w:pPr>
       <w:r>
@@ -132,18 +1660,18 @@
           <w:b/>
           <w:bCs/>
         </w:rPr>
-        <w:t>Data protection &amp; policy guidance for schools:</w:t>
-      </w:r>
-      <w:r>
-        <w:t xml:space="preserve"> International guidance for school data protection stresses privacy-by-design, staff training, and clear retention policies; embedding these into the system design is now recommended practice.</w:t>
-      </w:r>
-    </w:p>
-    <w:p>
-      <w:pPr>
-        <w:pStyle w:val="Compact"/>
-        <w:numPr>
-          <w:ilvl w:val="0"/>
-          <w:numId w:val="2"/>
+        <w:t>Unit Testing:</w:t>
+      </w:r>
+      <w:r>
+        <w:t xml:space="preserve"> Validate core components and logic.</w:t>
+      </w:r>
+    </w:p>
+    <w:p>
+      <w:pPr>
+        <w:pStyle w:val="Compact"/>
+        <w:numPr>
+          <w:ilvl w:val="0"/>
+          <w:numId w:val="13"/>
         </w:numPr>
       </w:pPr>
       <w:r>
@@ -151,197 +1679,185 @@
           <w:b/>
           <w:bCs/>
         </w:rPr>
-        <w:t>Adoption drivers &amp; barriers:</w:t>
-      </w:r>
-      <w:r>
-        <w:t xml:space="preserve"> Behavioral research highlights the need for straightforward UX, champion-led rollouts, and phased adoption to overcome cashless hesitancy and infrastructure variability.</w:t>
-      </w:r>
-    </w:p>
-    <w:p>
-      <w:pPr>
-        <w:pStyle w:val="FirstParagraph"/>
-      </w:pPr>
-      <w:r>
-        <w:lastRenderedPageBreak/>
-        <w:t>These findings directly inform the system design choices below (offline-first capture, strong audit logging, modular integrations, focused training and phased rollout).</w:t>
-      </w:r>
-    </w:p>
-    <w:p>
-      <w:r>
-        <w:pict>
-          <v:rect id="_x0000_i1026" style="width:0;height:1.5pt" o:hralign="center" o:hrstd="t" o:hr="t"/>
-        </w:pict>
-      </w:r>
-    </w:p>
-    <w:p>
-      <w:pPr>
-        <w:pStyle w:val="Heading2"/>
-      </w:pPr>
-      <w:bookmarkStart w:id="4" w:name="problem-statement"/>
-      <w:bookmarkEnd w:id="2"/>
-      <w:bookmarkEnd w:id="3"/>
-      <w:r>
-        <w:t>3. Problem Statement</w:t>
-      </w:r>
-    </w:p>
-    <w:p>
-      <w:pPr>
-        <w:pStyle w:val="FirstParagraph"/>
-      </w:pPr>
-      <w:r>
-        <w:t>Schools face persistent challenges in managing canteen collections and student balances: - Inconsistent and error-prone paper-based records for collections, prepayments, and owings. - Time-consuming reconciliations and limited financial visibility (expenses, profits). - Fragmented data, making detailed analytics and audits difficult. - Lack of role-appropriate dashboards for Administrators and Teachers. - Integration hurdles that slow adoption across different school environments.</w:t>
-      </w:r>
-    </w:p>
-    <w:p>
-      <w:pPr>
-        <w:pStyle w:val="BodyText"/>
-      </w:pPr>
-      <w:r>
-        <w:t>We aim to deliver a unified, paperless platform that streamlines student collection recording, tracks prepayments and owings, manages financials, provides detailed analytics, enables multi-role dashboards, and integrates easily with diverse school systems.</w:t>
-      </w:r>
-    </w:p>
-    <w:p>
-      <w:r>
-        <w:pict>
-          <v:rect id="_x0000_i1027" style="width:0;height:1.5pt" o:hralign="center" o:hrstd="t" o:hr="t"/>
-        </w:pict>
-      </w:r>
-    </w:p>
-    <w:p>
-      <w:pPr>
-        <w:pStyle w:val="Heading2"/>
-      </w:pPr>
-      <w:bookmarkStart w:id="5" w:name="project-aim-and-objectives"/>
-      <w:bookmarkEnd w:id="4"/>
-      <w:r>
-        <w:t>4. Project Aim and Objectives</w:t>
-      </w:r>
-    </w:p>
-    <w:p>
-      <w:pPr>
-        <w:pStyle w:val="FirstParagraph"/>
+        <w:t>Integration Testing:</w:t>
+      </w:r>
+      <w:r>
+        <w:t xml:space="preserve"> Ensure smooth communication across modules.</w:t>
+      </w:r>
+    </w:p>
+    <w:p>
+      <w:pPr>
+        <w:pStyle w:val="Compact"/>
+        <w:numPr>
+          <w:ilvl w:val="0"/>
+          <w:numId w:val="13"/>
+        </w:numPr>
       </w:pPr>
       <w:r>
         <w:rPr>
           <w:b/>
           <w:bCs/>
         </w:rPr>
-        <w:t>Aim:</w:t>
-      </w:r>
-      <w:r>
-        <w:t xml:space="preserve"> Develop and deploy a secure, school-ready Canteen Management System that standardizes and digitizes collection and financial workflows, enhances transparency with analytics, and supports role-based operations for Administrators and Teachers—minimizing disruption and maximizing interoperability.</w:t>
-      </w:r>
-    </w:p>
-    <w:p>
-      <w:pPr>
-        <w:pStyle w:val="BodyText"/>
+        <w:t>System Testing:</w:t>
+      </w:r>
+      <w:r>
+        <w:t xml:space="preserve"> Validate end‑to‑end correctness of features.</w:t>
+      </w:r>
+    </w:p>
+    <w:p>
+      <w:pPr>
+        <w:pStyle w:val="Compact"/>
+        <w:numPr>
+          <w:ilvl w:val="0"/>
+          <w:numId w:val="13"/>
+        </w:numPr>
       </w:pPr>
       <w:r>
         <w:rPr>
           <w:b/>
           <w:bCs/>
         </w:rPr>
-        <w:t>Objectives:</w:t>
-      </w:r>
-      <w:r>
-        <w:t xml:space="preserve"> </w:t>
-      </w:r>
-    </w:p>
-    <w:p>
-      <w:pPr>
-        <w:pStyle w:val="BodyText"/>
-        <w:ind w:firstLine="720"/>
-      </w:pPr>
-      <w:r>
-        <w:t xml:space="preserve">1. Replace paper-based processes with a digital ledger for student collections, prepayments (top-ups), and owings, with audit trails. </w:t>
-      </w:r>
-    </w:p>
-    <w:p>
-      <w:pPr>
-        <w:pStyle w:val="BodyText"/>
-        <w:ind w:firstLine="720"/>
-      </w:pPr>
-      <w:r>
-        <w:t xml:space="preserve">2. Implement cashless and prepaid account mechanisms with configurable rules (caps, alerts, auto-replenish, grace periods). </w:t>
-      </w:r>
-    </w:p>
-    <w:p>
-      <w:pPr>
-        <w:pStyle w:val="BodyText"/>
-        <w:ind w:firstLine="720"/>
-      </w:pPr>
-      <w:r>
-        <w:t xml:space="preserve">3. Provide financial tracking for expenses, revenues, and profits, including reconciliation tools and exportable statements. </w:t>
-      </w:r>
-    </w:p>
-    <w:p>
-      <w:pPr>
-        <w:pStyle w:val="BodyText"/>
-        <w:ind w:firstLine="720"/>
-      </w:pPr>
-      <w:r>
-        <w:t xml:space="preserve">4. Deliver detailed analytics (daily/weekly/monthly trends, cohort analyses, exception reports, aging of owings, expense categories). </w:t>
-      </w:r>
-    </w:p>
-    <w:p>
-      <w:pPr>
-        <w:pStyle w:val="BodyText"/>
-        <w:ind w:firstLine="720"/>
-      </w:pPr>
-      <w:r>
-        <w:t xml:space="preserve">5. Build multi-dashboard experiences for Administrators and Teachers that enable quick, role-appropriate actions. </w:t>
-      </w:r>
-    </w:p>
-    <w:p>
-      <w:pPr>
-        <w:pStyle w:val="BodyText"/>
-        <w:ind w:firstLine="720"/>
-      </w:pPr>
-      <w:r>
-        <w:t xml:space="preserve">6. Ensure robust RBAC, privacy-by-design, and secure data handling; support audit-friendly data retention and logs. </w:t>
-      </w:r>
-    </w:p>
-    <w:p>
-      <w:pPr>
-        <w:pStyle w:val="BodyText"/>
-        <w:ind w:firstLine="720"/>
-      </w:pPr>
+        <w:t>User Acceptance Testing:</w:t>
+      </w:r>
+      <w:r>
+        <w:t xml:space="preserve"> Collect feedback from teachers and administrators.</w:t>
+      </w:r>
+    </w:p>
+    <w:p>
+      <w:r>
+        <w:pict>
+          <v:rect id="_x0000_i1034" style="width:0;height:1.5pt" o:hralign="center" o:hrstd="t" o:hr="t"/>
+        </w:pict>
+      </w:r>
+    </w:p>
+    <w:p>
+      <w:pPr>
+        <w:pStyle w:val="Heading2"/>
+      </w:pPr>
+      <w:bookmarkStart w:id="25" w:name="resources"/>
+      <w:bookmarkEnd w:id="24"/>
+      <w:r>
+        <w:t>11. Resources</w:t>
+      </w:r>
+    </w:p>
+    <w:p>
+      <w:pPr>
+        <w:pStyle w:val="Heading3"/>
+      </w:pPr>
+      <w:bookmarkStart w:id="26" w:name="hardware"/>
+      <w:r>
+        <w:t>Hardware</w:t>
+      </w:r>
+    </w:p>
+    <w:p>
+      <w:pPr>
+        <w:pStyle w:val="Compact"/>
+        <w:numPr>
+          <w:ilvl w:val="0"/>
+          <w:numId w:val="14"/>
+        </w:numPr>
+      </w:pPr>
+      <w:r>
+        <w:t>Laptops/desktops with stable internet (intermittent acceptable due to offline mode).</w:t>
+      </w:r>
+    </w:p>
+    <w:p>
+      <w:pPr>
+        <w:pStyle w:val="Heading3"/>
+      </w:pPr>
+      <w:bookmarkStart w:id="27" w:name="software"/>
+      <w:bookmarkEnd w:id="26"/>
       <w:r>
         <w:lastRenderedPageBreak/>
-        <w:t xml:space="preserve">7. Offer configurable, school-friendly integrations (SIS/SSO, payment rails) and CSV-based fallbacks. </w:t>
-      </w:r>
-    </w:p>
-    <w:p>
-      <w:pPr>
-        <w:pStyle w:val="BodyText"/>
-        <w:ind w:firstLine="720"/>
-      </w:pPr>
-      <w:r>
-        <w:t xml:space="preserve">8. Provide offline-capable data capture for collection sessions, with sync and conflict resolution on reconnect. </w:t>
-      </w:r>
-    </w:p>
-    <w:p>
-      <w:pPr>
-        <w:pStyle w:val="BodyText"/>
-        <w:ind w:firstLine="720"/>
-      </w:pPr>
-      <w:r>
-        <w:t xml:space="preserve">9. Deliver comprehensive training, documentation, and governance artifacts to ensure adoption and compliance. </w:t>
-      </w:r>
-    </w:p>
-    <w:p>
-      <w:pPr>
-        <w:pStyle w:val="BodyText"/>
-        <w:ind w:firstLine="720"/>
-      </w:pPr>
-      <w:r>
-        <w:t>10. Define performance and accessibility targets suitable for school environments (WCAG 2.1 AA; quick response for core flows).</w:t>
+        <w:t>Software</w:t>
+      </w:r>
+    </w:p>
+    <w:p>
+      <w:pPr>
+        <w:pStyle w:val="Compact"/>
+        <w:numPr>
+          <w:ilvl w:val="0"/>
+          <w:numId w:val="15"/>
+        </w:numPr>
+      </w:pPr>
+      <w:r>
+        <w:t>VS Code, PostgreSQL, Postman, Browser DevTools</w:t>
+      </w:r>
+    </w:p>
+    <w:p>
+      <w:pPr>
+        <w:pStyle w:val="Compact"/>
+        <w:numPr>
+          <w:ilvl w:val="0"/>
+          <w:numId w:val="15"/>
+        </w:numPr>
+      </w:pPr>
+      <w:r>
+        <w:t>GitHub for version control</w:t>
+      </w:r>
+    </w:p>
+    <w:p>
+      <w:pPr>
+        <w:pStyle w:val="Compact"/>
+        <w:numPr>
+          <w:ilvl w:val="0"/>
+          <w:numId w:val="15"/>
+        </w:numPr>
+      </w:pPr>
+      <w:r>
+        <w:t>Paystack/Stripe SDK (optional)</w:t>
+      </w:r>
+    </w:p>
+    <w:p>
+      <w:pPr>
+        <w:pStyle w:val="Heading3"/>
+      </w:pPr>
+      <w:bookmarkStart w:id="28" w:name="personnel"/>
+      <w:bookmarkEnd w:id="27"/>
+      <w:r>
+        <w:t>Personnel</w:t>
+      </w:r>
+    </w:p>
+    <w:p>
+      <w:pPr>
+        <w:pStyle w:val="Compact"/>
+        <w:numPr>
+          <w:ilvl w:val="0"/>
+          <w:numId w:val="16"/>
+        </w:numPr>
+      </w:pPr>
+      <w:r>
+        <w:t>Developers, QA testers, UI/UX designer</w:t>
+      </w:r>
+    </w:p>
+    <w:p>
+      <w:pPr>
+        <w:pStyle w:val="Compact"/>
+        <w:numPr>
+          <w:ilvl w:val="0"/>
+          <w:numId w:val="16"/>
+        </w:numPr>
+      </w:pPr>
+      <w:r>
+        <w:t>Documentation officer</w:t>
+      </w:r>
+    </w:p>
+    <w:p>
+      <w:pPr>
+        <w:pStyle w:val="Compact"/>
+        <w:numPr>
+          <w:ilvl w:val="0"/>
+          <w:numId w:val="16"/>
+        </w:numPr>
+      </w:pPr>
+      <w:r>
+        <w:t>School IT liaison</w:t>
       </w:r>
     </w:p>
     <w:p>
       <w:r>
         <w:pict>
-          <v:rect id="_x0000_i1028" style="width:0;height:1.5pt" o:hralign="center" o:hrstd="t" o:hr="t"/>
+          <v:rect id="_x0000_i1035" style="width:0;height:1.5pt" o:hralign="center" o:hrstd="t" o:hr="t"/>
         </w:pict>
       </w:r>
     </w:p>
@@ -349,477 +1865,299 @@
       <w:pPr>
         <w:pStyle w:val="Heading2"/>
       </w:pPr>
-      <w:bookmarkStart w:id="6" w:name="scope-assumptions"/>
-      <w:bookmarkEnd w:id="5"/>
-      <w:r>
-        <w:t>5. Scope &amp; Assumptions</w:t>
+      <w:bookmarkStart w:id="29" w:name="project-deliverables"/>
+      <w:bookmarkEnd w:id="25"/>
+      <w:bookmarkEnd w:id="28"/>
+      <w:r>
+        <w:t>12. Project Deliverables</w:t>
+      </w:r>
+    </w:p>
+    <w:p>
+      <w:pPr>
+        <w:pStyle w:val="Compact"/>
+        <w:numPr>
+          <w:ilvl w:val="0"/>
+          <w:numId w:val="17"/>
+        </w:numPr>
+      </w:pPr>
+      <w:r>
+        <w:t>Fully functional Canteen Management System</w:t>
+      </w:r>
+    </w:p>
+    <w:p>
+      <w:pPr>
+        <w:pStyle w:val="Compact"/>
+        <w:numPr>
+          <w:ilvl w:val="0"/>
+          <w:numId w:val="17"/>
+        </w:numPr>
+      </w:pPr>
+      <w:r>
+        <w:t>Administrator and Teacher dashboards</w:t>
+      </w:r>
+    </w:p>
+    <w:p>
+      <w:pPr>
+        <w:pStyle w:val="Compact"/>
+        <w:numPr>
+          <w:ilvl w:val="0"/>
+          <w:numId w:val="17"/>
+        </w:numPr>
+      </w:pPr>
+      <w:r>
+        <w:t>Training manuals and technical documentation</w:t>
+      </w:r>
+    </w:p>
+    <w:p>
+      <w:pPr>
+        <w:pStyle w:val="Compact"/>
+        <w:numPr>
+          <w:ilvl w:val="0"/>
+          <w:numId w:val="17"/>
+        </w:numPr>
+      </w:pPr>
+      <w:r>
+        <w:t>Demo video and presentation slides</w:t>
+      </w:r>
+    </w:p>
+    <w:p>
+      <w:pPr>
+        <w:pStyle w:val="Compact"/>
+        <w:numPr>
+          <w:ilvl w:val="0"/>
+          <w:numId w:val="17"/>
+        </w:numPr>
+      </w:pPr>
+      <w:r>
+        <w:t>Deployment guide and SOPs for school workflows</w:t>
+      </w:r>
+    </w:p>
+    <w:p>
+      <w:r>
+        <w:pict>
+          <v:rect id="_x0000_i1036" style="width:0;height:1.5pt" o:hralign="center" o:hrstd="t" o:hr="t"/>
+        </w:pict>
+      </w:r>
+    </w:p>
+    <w:p>
+      <w:pPr>
+        <w:pStyle w:val="Heading2"/>
+      </w:pPr>
+      <w:bookmarkStart w:id="30" w:name="success-criteria"/>
+      <w:bookmarkEnd w:id="29"/>
+      <w:r>
+        <w:t>13. Success Criteria</w:t>
+      </w:r>
+    </w:p>
+    <w:p>
+      <w:pPr>
+        <w:pStyle w:val="Compact"/>
+        <w:numPr>
+          <w:ilvl w:val="0"/>
+          <w:numId w:val="18"/>
+        </w:numPr>
+      </w:pPr>
+      <w:r>
+        <w:t>Accurate tracking of prepayments, owings, and collection sessions</w:t>
+      </w:r>
+    </w:p>
+    <w:p>
+      <w:pPr>
+        <w:pStyle w:val="Compact"/>
+        <w:numPr>
+          <w:ilvl w:val="0"/>
+          <w:numId w:val="18"/>
+        </w:numPr>
+      </w:pPr>
+      <w:r>
+        <w:t>Reduction in reconciliation time and paper dependency</w:t>
+      </w:r>
+    </w:p>
+    <w:p>
+      <w:pPr>
+        <w:pStyle w:val="Compact"/>
+        <w:numPr>
+          <w:ilvl w:val="0"/>
+          <w:numId w:val="18"/>
+        </w:numPr>
+      </w:pPr>
+      <w:r>
+        <w:t>Consistent, audit-ready records with minimal errors</w:t>
+      </w:r>
+    </w:p>
+    <w:p>
+      <w:pPr>
+        <w:pStyle w:val="Compact"/>
+        <w:numPr>
+          <w:ilvl w:val="0"/>
+          <w:numId w:val="18"/>
+        </w:numPr>
+      </w:pPr>
+      <w:r>
+        <w:t>Positive user feedback during UAT</w:t>
+      </w:r>
+    </w:p>
+    <w:p>
+      <w:pPr>
+        <w:pStyle w:val="Compact"/>
+        <w:numPr>
+          <w:ilvl w:val="0"/>
+          <w:numId w:val="18"/>
+        </w:numPr>
+      </w:pPr>
+      <w:r>
+        <w:t>Completion of milestones within scope and timeline</w:t>
+      </w:r>
+    </w:p>
+    <w:p>
+      <w:r>
+        <w:pict>
+          <v:rect id="_x0000_i1037" style="width:0;height:1.5pt" o:hralign="center" o:hrstd="t" o:hr="t"/>
+        </w:pict>
+      </w:r>
+    </w:p>
+    <w:p>
+      <w:pPr>
+        <w:pStyle w:val="Heading2"/>
+      </w:pPr>
+      <w:bookmarkStart w:id="31" w:name="references"/>
+      <w:bookmarkEnd w:id="30"/>
+      <w:r>
+        <w:t>References</w:t>
+      </w:r>
+    </w:p>
+    <w:p>
+      <w:pPr>
+        <w:pStyle w:val="Compact"/>
+        <w:numPr>
+          <w:ilvl w:val="0"/>
+          <w:numId w:val="19"/>
+        </w:numPr>
+      </w:pPr>
+      <w:r>
+        <w:t xml:space="preserve">W3C. (2018). </w:t>
+      </w:r>
+      <w:r>
+        <w:rPr>
+          <w:i/>
+          <w:iCs/>
+        </w:rPr>
+        <w:t>Web Content Accessibility Guidelines (WCAG) 2.1.</w:t>
+      </w:r>
+      <w:r>
+        <w:t xml:space="preserve"> https://www.w3.org/TR/WCAG21/</w:t>
+      </w:r>
+    </w:p>
+    <w:p>
+      <w:pPr>
+        <w:pStyle w:val="Compact"/>
+        <w:numPr>
+          <w:ilvl w:val="0"/>
+          <w:numId w:val="19"/>
+        </w:numPr>
+      </w:pPr>
+      <w:r>
+        <w:t xml:space="preserve">Paystack, Inc. (2024). </w:t>
+      </w:r>
+      <w:r>
+        <w:rPr>
+          <w:i/>
+          <w:iCs/>
+        </w:rPr>
+        <w:t>Paystack API Documentation.</w:t>
+      </w:r>
+      <w:r>
+        <w:t xml:space="preserve"> https://paystack.com/docs/</w:t>
+      </w:r>
+    </w:p>
+    <w:p>
+      <w:pPr>
+        <w:pStyle w:val="Compact"/>
+        <w:numPr>
+          <w:ilvl w:val="0"/>
+          <w:numId w:val="19"/>
+        </w:numPr>
+      </w:pPr>
+      <w:r>
+        <w:t xml:space="preserve">Stripe, Inc. (2024). </w:t>
+      </w:r>
+      <w:r>
+        <w:rPr>
+          <w:i/>
+          <w:iCs/>
+        </w:rPr>
+        <w:t>Stripe Developer Docs.</w:t>
+      </w:r>
+      <w:r>
+        <w:t xml:space="preserve"> https://stripe.com/docs</w:t>
+      </w:r>
+    </w:p>
+    <w:p>
+      <w:pPr>
+        <w:pStyle w:val="Compact"/>
+        <w:numPr>
+          <w:ilvl w:val="0"/>
+          <w:numId w:val="19"/>
+        </w:numPr>
+      </w:pPr>
+      <w:r>
+        <w:t xml:space="preserve">Nielsen, J. (1993). </w:t>
+      </w:r>
+      <w:r>
+        <w:rPr>
+          <w:i/>
+          <w:iCs/>
+        </w:rPr>
+        <w:t>Usability Engineering.</w:t>
+      </w:r>
+      <w:r>
+        <w:t xml:space="preserve"> Academic Press.</w:t>
+      </w:r>
+    </w:p>
+    <w:p>
+      <w:pPr>
+        <w:pStyle w:val="Compact"/>
+        <w:numPr>
+          <w:ilvl w:val="0"/>
+          <w:numId w:val="19"/>
+        </w:numPr>
+      </w:pPr>
+      <w:r>
+        <w:t xml:space="preserve">GDPR. (2016). </w:t>
+      </w:r>
+      <w:r>
+        <w:rPr>
+          <w:i/>
+          <w:iCs/>
+        </w:rPr>
+        <w:t>General Data Protection Regulation.</w:t>
+      </w:r>
+      <w:r>
+        <w:t xml:space="preserve"> Official Journal of the EU.</w:t>
+      </w:r>
+    </w:p>
+    <w:p>
+      <w:pPr>
+        <w:pStyle w:val="Compact"/>
+        <w:numPr>
+          <w:ilvl w:val="0"/>
+          <w:numId w:val="19"/>
+        </w:numPr>
+      </w:pPr>
+      <w:r>
+        <w:t>Research on cashless school finance systems, offline-first PWAs, and audit-centric ledger design (additional citations available in appendix).</w:t>
       </w:r>
     </w:p>
     <w:p>
       <w:pPr>
         <w:pStyle w:val="FirstParagraph"/>
       </w:pPr>
-      <w:r>
-        <w:rPr>
-          <w:b/>
-          <w:bCs/>
-        </w:rPr>
-        <w:t>In scope:</w:t>
-      </w:r>
-      <w:r>
-        <w:t xml:space="preserve"> </w:t>
-      </w:r>
-    </w:p>
-    <w:p>
-      <w:pPr>
-        <w:pStyle w:val="FirstParagraph"/>
-        <w:ind w:firstLine="720"/>
-      </w:pPr>
-      <w:r>
-        <w:t>- Core web application (React/Next.js or equivalent) + PWA offline capture for collection sessions.</w:t>
-      </w:r>
-    </w:p>
-    <w:p>
-      <w:pPr>
-        <w:pStyle w:val="FirstParagraph"/>
-        <w:ind w:firstLine="720"/>
-      </w:pPr>
-      <w:r>
-        <w:t xml:space="preserve">- Admin and Teacher dashboards with account, collections, expenses, reconciliation and reports. </w:t>
-      </w:r>
-    </w:p>
-    <w:p>
-      <w:pPr>
-        <w:pStyle w:val="FirstParagraph"/>
-        <w:ind w:firstLine="720"/>
-      </w:pPr>
-      <w:r>
-        <w:t xml:space="preserve">- Cashless account model (wallet/top-up) and integration with payment providers; CSV/manual top-up fallback. </w:t>
-      </w:r>
-    </w:p>
-    <w:p>
-      <w:pPr>
-        <w:pStyle w:val="FirstParagraph"/>
-        <w:ind w:firstLine="720"/>
-      </w:pPr>
-      <w:r>
-        <w:t xml:space="preserve">- Audit logging, role-based workflows, and exportable financial statements. </w:t>
-      </w:r>
-    </w:p>
-    <w:p>
-      <w:pPr>
-        <w:pStyle w:val="FirstParagraph"/>
-        <w:ind w:firstLine="720"/>
-      </w:pPr>
-      <w:r>
-        <w:t>- Pilot deployment with training materials and limited post-deployment support.</w:t>
-      </w:r>
-    </w:p>
-    <w:p>
-      <w:pPr>
-        <w:pStyle w:val="BodyText"/>
-      </w:pPr>
-      <w:r>
-        <w:rPr>
-          <w:b/>
-          <w:bCs/>
-        </w:rPr>
-        <w:t>Out of scope for initial pilot:</w:t>
-      </w:r>
-      <w:r>
-        <w:t xml:space="preserve"> </w:t>
-      </w:r>
-    </w:p>
-    <w:p>
-      <w:pPr>
-        <w:pStyle w:val="BodyText"/>
-        <w:ind w:firstLine="720"/>
-      </w:pPr>
-      <w:r>
-        <w:t xml:space="preserve">- Full hardware provisioning (card issuance, mass NFC rollout) — hardware integration paths documented. </w:t>
-      </w:r>
-    </w:p>
-    <w:p>
-      <w:pPr>
-        <w:pStyle w:val="BodyText"/>
-        <w:ind w:firstLine="720"/>
-      </w:pPr>
-      <w:r>
-        <w:t>- Automated supplier procurement beyond templated export and recommended processes.</w:t>
-      </w:r>
-    </w:p>
-    <w:p>
-      <w:pPr>
-        <w:pStyle w:val="BodyText"/>
-      </w:pPr>
-      <w:r>
-        <w:rPr>
-          <w:b/>
-          <w:bCs/>
-        </w:rPr>
-        <w:t>Assumptions:</w:t>
-      </w:r>
-      <w:r>
-        <w:t xml:space="preserve"> </w:t>
-      </w:r>
-    </w:p>
-    <w:p>
-      <w:pPr>
-        <w:pStyle w:val="BodyText"/>
-        <w:ind w:firstLine="720"/>
-      </w:pPr>
-      <w:r>
-        <w:t xml:space="preserve">- Institution provides intermittent internet and basic devices; pilot will validate offline sync behavior. </w:t>
-      </w:r>
-    </w:p>
-    <w:p>
-      <w:pPr>
-        <w:pStyle w:val="BodyText"/>
-        <w:ind w:firstLine="720"/>
-      </w:pPr>
-      <w:r>
-        <w:t>- Stakeholders will permit a controlled pilot and provide timely feedback.</w:t>
-      </w:r>
-    </w:p>
-    <w:p>
-      <w:r>
-        <w:pict>
-          <v:rect id="_x0000_i1029" style="width:0;height:1.5pt" o:hralign="center" o:hrstd="t" o:hr="t"/>
-        </w:pict>
-      </w:r>
-    </w:p>
-    <w:p>
-      <w:pPr>
-        <w:pStyle w:val="Heading2"/>
-      </w:pPr>
-      <w:bookmarkStart w:id="7" w:name="significance-of-the-project"/>
-      <w:bookmarkEnd w:id="6"/>
-      <w:r>
-        <w:lastRenderedPageBreak/>
-        <w:t>6. Significance of the Project</w:t>
-      </w:r>
-    </w:p>
-    <w:p>
-      <w:pPr>
-        <w:pStyle w:val="Compact"/>
-        <w:numPr>
-          <w:ilvl w:val="0"/>
-          <w:numId w:val="3"/>
-        </w:numPr>
-      </w:pPr>
-      <w:r>
-        <w:rPr>
-          <w:b/>
-          <w:bCs/>
-        </w:rPr>
-        <w:t>Operational consistency:</w:t>
-      </w:r>
-      <w:r>
-        <w:t xml:space="preserve"> Paperless workflows reduce variance and errors in collection records.</w:t>
-      </w:r>
-    </w:p>
-    <w:p>
-      <w:pPr>
-        <w:pStyle w:val="Compact"/>
-        <w:numPr>
-          <w:ilvl w:val="0"/>
-          <w:numId w:val="3"/>
-        </w:numPr>
-      </w:pPr>
-      <w:r>
-        <w:rPr>
-          <w:b/>
-          <w:bCs/>
-        </w:rPr>
-        <w:t>Financial integrity:</w:t>
-      </w:r>
-      <w:r>
-        <w:t xml:space="preserve"> Faster reconciliations, clearer audit trails, and accurate expense/revenue accounting.</w:t>
-      </w:r>
-    </w:p>
-    <w:p>
-      <w:pPr>
-        <w:pStyle w:val="Compact"/>
-        <w:numPr>
-          <w:ilvl w:val="0"/>
-          <w:numId w:val="3"/>
-        </w:numPr>
-      </w:pPr>
-      <w:r>
-        <w:rPr>
-          <w:b/>
-          <w:bCs/>
-        </w:rPr>
-        <w:t>Policy &amp; compliance:</w:t>
-      </w:r>
-      <w:r>
-        <w:t xml:space="preserve"> Supports school data protection practices and audit requirements.</w:t>
-      </w:r>
-    </w:p>
-    <w:p>
-      <w:pPr>
-        <w:pStyle w:val="Compact"/>
-        <w:numPr>
-          <w:ilvl w:val="0"/>
-          <w:numId w:val="3"/>
-        </w:numPr>
-      </w:pPr>
-      <w:r>
-        <w:rPr>
-          <w:b/>
-          <w:bCs/>
-        </w:rPr>
-        <w:t>Data-driven operations:</w:t>
-      </w:r>
-      <w:r>
-        <w:t xml:space="preserve"> Analytics allow budget forecasting, cohort comparisons, and targeted policy interventions (e.g., subsidies).</w:t>
-      </w:r>
-    </w:p>
-    <w:p>
-      <w:pPr>
-        <w:pStyle w:val="Compact"/>
-        <w:numPr>
-          <w:ilvl w:val="0"/>
-          <w:numId w:val="3"/>
-        </w:numPr>
-      </w:pPr>
-      <w:r>
-        <w:rPr>
-          <w:b/>
-          <w:bCs/>
-        </w:rPr>
-        <w:t>Adoption-friendly design:</w:t>
-      </w:r>
-      <w:r>
-        <w:t xml:space="preserve"> Offline capture, CSV fallbacks, and role-based UX minimize friction for diverse school contexts.</w:t>
-      </w:r>
-    </w:p>
-    <w:p>
-      <w:r>
-        <w:pict>
-          <v:rect id="_x0000_i1030" style="width:0;height:1.5pt" o:hralign="center" o:hrstd="t" o:hr="t"/>
-        </w:pict>
-      </w:r>
-    </w:p>
-    <w:p>
-      <w:pPr>
-        <w:pStyle w:val="Heading2"/>
-      </w:pPr>
-      <w:bookmarkStart w:id="8" w:name="project-implementation-plan"/>
-      <w:bookmarkEnd w:id="7"/>
-      <w:r>
-        <w:t>7. Project Implementation Plan</w:t>
-      </w:r>
-    </w:p>
-    <w:p>
-      <w:pPr>
-        <w:pStyle w:val="FirstParagraph"/>
-      </w:pPr>
-      <w:r>
-        <w:t>Phase descriptions, deliverables, team roles, tech stack, risk management and KPIs are retained and updated to reflect research-driven design choices (offline-first PWA, audit-centric data model, inventory &amp; waste indicators even if not user-ordering, privacy-by-design and staff training mandates).</w:t>
-      </w:r>
-    </w:p>
-    <w:p>
-      <w:pPr>
-        <w:pStyle w:val="Heading3"/>
-      </w:pPr>
-      <w:bookmarkStart w:id="9" w:name="Xb23c6b6b9918423c6e17c58d0555d65c2d8792f"/>
-      <w:r>
-        <w:t>Key technical &amp; process decisions influenced by recent findings</w:t>
-      </w:r>
-    </w:p>
-    <w:p>
-      <w:pPr>
-        <w:pStyle w:val="Compact"/>
-        <w:numPr>
-          <w:ilvl w:val="0"/>
-          <w:numId w:val="4"/>
-        </w:numPr>
-      </w:pPr>
-      <w:r>
-        <w:rPr>
-          <w:b/>
-          <w:bCs/>
-        </w:rPr>
-        <w:t>Offline-first PWA for collection sessions:</w:t>
-      </w:r>
-      <w:r>
-        <w:t xml:space="preserve"> Use IndexedDB and service workers to capture sessions offline, with deterministic conflict-resolution strategies on sync.</w:t>
-      </w:r>
-    </w:p>
-    <w:p>
-      <w:pPr>
-        <w:pStyle w:val="Compact"/>
-        <w:numPr>
-          <w:ilvl w:val="0"/>
-          <w:numId w:val="4"/>
-        </w:numPr>
-      </w:pPr>
-      <w:r>
-        <w:rPr>
-          <w:b/>
-          <w:bCs/>
-        </w:rPr>
-        <w:t>Audit-centric ledger model:</w:t>
-      </w:r>
-      <w:r>
-        <w:t xml:space="preserve"> All collection records are append-only transactions with trace metadata (actor, device, session) to support audits and reconciliation.</w:t>
-      </w:r>
-    </w:p>
-    <w:p>
-      <w:pPr>
-        <w:pStyle w:val="Compact"/>
-        <w:numPr>
-          <w:ilvl w:val="0"/>
-          <w:numId w:val="4"/>
-        </w:numPr>
-      </w:pPr>
-      <w:r>
-        <w:rPr>
-          <w:b/>
-          <w:bCs/>
-        </w:rPr>
-        <w:t>Configurable credit rules:</w:t>
-      </w:r>
-      <w:r>
-        <w:t xml:space="preserve"> Support school policy variability (grace periods, caps, auto-replenish via parent top-up) to address behavioral friction and credit misuse.</w:t>
-      </w:r>
-    </w:p>
-    <w:p>
-      <w:pPr>
-        <w:pStyle w:val="Compact"/>
-        <w:numPr>
-          <w:ilvl w:val="0"/>
-          <w:numId w:val="4"/>
-        </w:numPr>
-      </w:pPr>
-      <w:r>
-        <w:rPr>
-          <w:b/>
-          <w:bCs/>
-        </w:rPr>
-        <w:t>CSV/Manual bridges for integration:</w:t>
-      </w:r>
-      <w:r>
-        <w:t xml:space="preserve"> Recognize real-world heterogeneity—support robust import/export for SIS and finance systems where SSO/API is unavailable.</w:t>
-      </w:r>
-    </w:p>
-    <w:p>
-      <w:pPr>
-        <w:pStyle w:val="Compact"/>
-        <w:numPr>
-          <w:ilvl w:val="0"/>
-          <w:numId w:val="4"/>
-        </w:numPr>
-      </w:pPr>
-      <w:r>
-        <w:rPr>
-          <w:b/>
-          <w:bCs/>
-        </w:rPr>
-        <w:t>Data protection &amp; training:</w:t>
-      </w:r>
-      <w:r>
-        <w:t xml:space="preserve"> Embed privacy-by-design defaults, staff data-protection training materials, and retention rules aligned with local policy.</w:t>
-      </w:r>
-    </w:p>
-    <w:p>
-      <w:r>
-        <w:pict>
-          <v:rect id="_x0000_i1031" style="width:0;height:1.5pt" o:hralign="center" o:hrstd="t" o:hr="t"/>
-        </w:pict>
-      </w:r>
-    </w:p>
-    <w:p>
-      <w:pPr>
-        <w:pStyle w:val="Heading2"/>
-      </w:pPr>
-      <w:bookmarkStart w:id="10" w:name="summary"/>
-      <w:bookmarkEnd w:id="8"/>
-      <w:bookmarkEnd w:id="9"/>
-      <w:r>
-        <w:t>8. Summary</w:t>
-      </w:r>
-    </w:p>
-    <w:p>
-      <w:pPr>
-        <w:pStyle w:val="FirstParagraph"/>
-      </w:pPr>
-      <w:r>
-        <w:t>A school-centric, research-informed Canteen Management System that removes paper friction, improves financial transparency, enables offline-capable collection sessions, and delivers role-based analytics and governance-ready audit trails. The design balances modern architecture with pragmatic fallbacks to ensure adoption across diverse school environments.</w:t>
-      </w:r>
-    </w:p>
-    <w:p>
-      <w:r>
-        <w:pict>
-          <v:rect id="_x0000_i1032" style="width:0;height:1.5pt" o:hralign="center" o:hrstd="t" o:hr="t"/>
-        </w:pict>
-      </w:r>
-    </w:p>
-    <w:p>
-      <w:pPr>
-        <w:pStyle w:val="Heading2"/>
-      </w:pPr>
-      <w:bookmarkStart w:id="11" w:name="references-selected-for-appendix"/>
-      <w:bookmarkEnd w:id="10"/>
-      <w:r>
-        <w:lastRenderedPageBreak/>
-        <w:t>9. References (selected, for appendix)</w:t>
-      </w:r>
-    </w:p>
-    <w:p>
-      <w:pPr>
-        <w:pStyle w:val="FirstParagraph"/>
-      </w:pPr>
-      <w:r>
-        <w:t>(Full web/academic references will be included in the external appendix given pilot jurisdictional needs.)</w:t>
-      </w:r>
-    </w:p>
-    <w:p>
-      <w:pPr>
-        <w:pStyle w:val="Compact"/>
-        <w:numPr>
-          <w:ilvl w:val="0"/>
-          <w:numId w:val="5"/>
-        </w:numPr>
-      </w:pPr>
-      <w:r>
-        <w:t>Contemporary case studies and technical reports on cashless school payments, PWA offline-first implementations, inventory-driven food waste reduction, and school data protection guidance.</w:t>
-      </w:r>
-    </w:p>
-    <w:p>
-      <w:r>
-        <w:pict>
-          <v:rect id="_x0000_i1033" style="width:0;height:1.5pt" o:hralign="center" o:hrstd="t" o:hr="t"/>
-        </w:pict>
-      </w:r>
-    </w:p>
-    <w:p>
-      <w:pPr>
-        <w:pStyle w:val="Heading2"/>
-      </w:pPr>
-      <w:bookmarkStart w:id="12" w:name="high-level-diagrams"/>
-      <w:bookmarkEnd w:id="11"/>
-      <w:r>
-        <w:t>10. High-Level Diagrams</w:t>
-      </w:r>
-    </w:p>
-    <w:p>
-      <w:pPr>
-        <w:pStyle w:val="FirstParagraph"/>
-      </w:pPr>
-      <w:r>
-        <w:t>(Visual diagrams retained as in original canvas — system context, domain modules and deployment sketches.)</w:t>
-      </w:r>
-    </w:p>
-    <w:p>
-      <w:pPr>
-        <w:pStyle w:val="FirstParagraph"/>
-      </w:pPr>
-      <w:bookmarkStart w:id="13" w:name="next-canvas-actions-available-on-request"/>
+      <w:bookmarkStart w:id="32" w:name="high-level-diagrams"/>
+      <w:bookmarkStart w:id="33" w:name="X7f252bf5da21a924ee8f48a62ff8b860e8bdb8e"/>
       <w:bookmarkEnd w:id="0"/>
-      <w:bookmarkEnd w:id="12"/>
-      <w:bookmarkEnd w:id="13"/>
+      <w:bookmarkEnd w:id="31"/>
+      <w:bookmarkEnd w:id="32"/>
+      <w:bookmarkEnd w:id="33"/>
     </w:p>
     <w:sectPr>
       <w:footnotePr>
@@ -838,7 +2176,7 @@
   <w:abstractNum w:abstractNumId="0" w15:restartNumberingAfterBreak="0">
     <w:nsid w:val="0000A990"/>
     <w:multiLevelType w:val="multilevel"/>
-    <w:tmpl w:val="06A8B0F4"/>
+    <w:tmpl w:val="CF64D3F4"/>
     <w:lvl w:ilvl="0">
       <w:numFmt w:val="bullet"/>
       <w:lvlText w:val=" "/>
@@ -915,7 +2253,7 @@
   <w:abstractNum w:abstractNumId="1" w15:restartNumberingAfterBreak="0">
     <w:nsid w:val="0000A991"/>
     <w:multiLevelType w:val="multilevel"/>
-    <w:tmpl w:val="EF5664E4"/>
+    <w:tmpl w:val="6E58B7C8"/>
     <w:lvl w:ilvl="0">
       <w:numFmt w:val="bullet"/>
       <w:lvlText w:val=""/>
@@ -1016,22 +2354,61 @@
       </w:rPr>
     </w:lvl>
   </w:abstractNum>
-  <w:num w:numId="1" w16cid:durableId="1112751660">
+  <w:num w:numId="1" w16cid:durableId="287399700">
     <w:abstractNumId w:val="0"/>
   </w:num>
-  <w:num w:numId="2" w16cid:durableId="1032076139">
+  <w:num w:numId="2" w16cid:durableId="240877069">
     <w:abstractNumId w:val="1"/>
   </w:num>
-  <w:num w:numId="3" w16cid:durableId="721056516">
+  <w:num w:numId="3" w16cid:durableId="1126891780">
     <w:abstractNumId w:val="1"/>
   </w:num>
-  <w:num w:numId="4" w16cid:durableId="836766332">
+  <w:num w:numId="4" w16cid:durableId="171770636">
     <w:abstractNumId w:val="1"/>
   </w:num>
-  <w:num w:numId="5" w16cid:durableId="1528790733">
+  <w:num w:numId="5" w16cid:durableId="918635514">
     <w:abstractNumId w:val="1"/>
   </w:num>
-  <w:num w:numId="6" w16cid:durableId="2120445160">
+  <w:num w:numId="6" w16cid:durableId="925960546">
+    <w:abstractNumId w:val="1"/>
+  </w:num>
+  <w:num w:numId="7" w16cid:durableId="1758398976">
+    <w:abstractNumId w:val="1"/>
+  </w:num>
+  <w:num w:numId="8" w16cid:durableId="1989361472">
+    <w:abstractNumId w:val="1"/>
+  </w:num>
+  <w:num w:numId="9" w16cid:durableId="364869444">
+    <w:abstractNumId w:val="1"/>
+  </w:num>
+  <w:num w:numId="10" w16cid:durableId="1190142049">
+    <w:abstractNumId w:val="1"/>
+  </w:num>
+  <w:num w:numId="11" w16cid:durableId="1980263355">
+    <w:abstractNumId w:val="1"/>
+  </w:num>
+  <w:num w:numId="12" w16cid:durableId="1969388455">
+    <w:abstractNumId w:val="1"/>
+  </w:num>
+  <w:num w:numId="13" w16cid:durableId="1071925334">
+    <w:abstractNumId w:val="1"/>
+  </w:num>
+  <w:num w:numId="14" w16cid:durableId="1792672132">
+    <w:abstractNumId w:val="1"/>
+  </w:num>
+  <w:num w:numId="15" w16cid:durableId="1819033677">
+    <w:abstractNumId w:val="1"/>
+  </w:num>
+  <w:num w:numId="16" w16cid:durableId="1066537102">
+    <w:abstractNumId w:val="1"/>
+  </w:num>
+  <w:num w:numId="17" w16cid:durableId="572351327">
+    <w:abstractNumId w:val="1"/>
+  </w:num>
+  <w:num w:numId="18" w16cid:durableId="1811900324">
+    <w:abstractNumId w:val="1"/>
+  </w:num>
+  <w:num w:numId="19" w16cid:durableId="1104153490">
     <w:abstractNumId w:val="1"/>
   </w:num>
 </w:numbering>
@@ -2246,6 +3623,85 @@
       <w:rFonts w:ascii="Consolas" w:hAnsi="Consolas"/>
       <w:sz w:val="22"/>
     </w:rPr>
+  </w:style>
+  <w:style w:type="table" w:styleId="PlainTable2">
+    <w:name w:val="Plain Table 2"/>
+    <w:basedOn w:val="TableNormal"/>
+    <w:rsid w:val="00885B7E"/>
+    <w:pPr>
+      <w:spacing w:after="0"/>
+    </w:pPr>
+    <w:tblPr>
+      <w:tblStyleRowBandSize w:val="1"/>
+      <w:tblStyleColBandSize w:val="1"/>
+      <w:tblBorders>
+        <w:top w:val="single" w:sz="4" w:space="0" w:color="7F7F7F" w:themeColor="text1" w:themeTint="80"/>
+        <w:bottom w:val="single" w:sz="4" w:space="0" w:color="7F7F7F" w:themeColor="text1" w:themeTint="80"/>
+      </w:tblBorders>
+    </w:tblPr>
+    <w:tblStylePr w:type="firstRow">
+      <w:rPr>
+        <w:b/>
+        <w:bCs/>
+      </w:rPr>
+      <w:tblPr/>
+      <w:tcPr>
+        <w:tcBorders>
+          <w:bottom w:val="single" w:sz="4" w:space="0" w:color="7F7F7F" w:themeColor="text1" w:themeTint="80"/>
+        </w:tcBorders>
+      </w:tcPr>
+    </w:tblStylePr>
+    <w:tblStylePr w:type="lastRow">
+      <w:rPr>
+        <w:b/>
+        <w:bCs/>
+      </w:rPr>
+      <w:tblPr/>
+      <w:tcPr>
+        <w:tcBorders>
+          <w:top w:val="single" w:sz="4" w:space="0" w:color="7F7F7F" w:themeColor="text1" w:themeTint="80"/>
+        </w:tcBorders>
+      </w:tcPr>
+    </w:tblStylePr>
+    <w:tblStylePr w:type="firstCol">
+      <w:rPr>
+        <w:b/>
+        <w:bCs/>
+      </w:rPr>
+    </w:tblStylePr>
+    <w:tblStylePr w:type="lastCol">
+      <w:rPr>
+        <w:b/>
+        <w:bCs/>
+      </w:rPr>
+    </w:tblStylePr>
+    <w:tblStylePr w:type="band1Vert">
+      <w:tblPr/>
+      <w:tcPr>
+        <w:tcBorders>
+          <w:left w:val="single" w:sz="4" w:space="0" w:color="7F7F7F" w:themeColor="text1" w:themeTint="80"/>
+          <w:right w:val="single" w:sz="4" w:space="0" w:color="7F7F7F" w:themeColor="text1" w:themeTint="80"/>
+        </w:tcBorders>
+      </w:tcPr>
+    </w:tblStylePr>
+    <w:tblStylePr w:type="band2Vert">
+      <w:tblPr/>
+      <w:tcPr>
+        <w:tcBorders>
+          <w:left w:val="single" w:sz="4" w:space="0" w:color="7F7F7F" w:themeColor="text1" w:themeTint="80"/>
+          <w:right w:val="single" w:sz="4" w:space="0" w:color="7F7F7F" w:themeColor="text1" w:themeTint="80"/>
+        </w:tcBorders>
+      </w:tcPr>
+    </w:tblStylePr>
+    <w:tblStylePr w:type="band1Horz">
+      <w:tblPr/>
+      <w:tcPr>
+        <w:tcBorders>
+          <w:top w:val="single" w:sz="4" w:space="0" w:color="7F7F7F" w:themeColor="text1" w:themeTint="80"/>
+          <w:bottom w:val="single" w:sz="4" w:space="0" w:color="7F7F7F" w:themeColor="text1" w:themeTint="80"/>
+        </w:tcBorders>
+      </w:tcPr>
+    </w:tblStylePr>
   </w:style>
 </w:styles>
 </file>

</xml_diff>

<commit_message>
feat: enhance TableSkeleton component to accept dynamic titles for loading states
</commit_message>
<xml_diff>
--- a/proposal/Canteen Management System - Project Proposal.docx
+++ b/proposal/Canteen Management System - Project Proposal.docx
@@ -24,28 +24,12 @@
       <w:pPr>
         <w:pStyle w:val="FirstParagraph"/>
       </w:pPr>
-      <w:proofErr w:type="spellStart"/>
       <w:r>
         <w:rPr>
           <w:b/>
           <w:bCs/>
         </w:rPr>
-        <w:t>Atica</w:t>
-      </w:r>
-      <w:proofErr w:type="spellEnd"/>
-      <w:r>
-        <w:rPr>
-          <w:b/>
-          <w:bCs/>
-        </w:rPr>
-        <w:t xml:space="preserve"> </w:t>
-      </w:r>
-      <w:r>
-        <w:rPr>
-          <w:b/>
-          <w:bCs/>
-        </w:rPr>
-        <w:t>Canteen Management System (CMS)</w:t>
+        <w:t>Atica Canteen Management System (CMS)</w:t>
       </w:r>
     </w:p>
     <w:p>
@@ -168,7 +152,7 @@
               <w:pStyle w:val="Compact"/>
             </w:pPr>
             <w:r>
-              <w:t>5221040</w:t>
+              <w:t>5221040060</w:t>
             </w:r>
           </w:p>
         </w:tc>
@@ -181,6 +165,9 @@
             <w:pPr>
               <w:pStyle w:val="Compact"/>
             </w:pPr>
+            <w:r>
+              <w:t>NTIAMOAH RAZAK</w:t>
+            </w:r>
           </w:p>
         </w:tc>
         <w:tc>
@@ -228,6 +215,9 @@
             <w:r>
               <w:t>5221040</w:t>
             </w:r>
+            <w:r>
+              <w:t>057</w:t>
+            </w:r>
           </w:p>
         </w:tc>
         <w:tc>
@@ -239,6 +229,9 @@
             <w:pPr>
               <w:pStyle w:val="Compact"/>
             </w:pPr>
+            <w:r>
+              <w:t>SHAMSUDEEN HUMUHAIRI</w:t>
+            </w:r>
           </w:p>
         </w:tc>
         <w:tc>
@@ -251,7 +244,7 @@
               <w:pStyle w:val="Compact"/>
             </w:pPr>
             <w:r>
-              <w:t>Researcher / Analyst</w:t>
+              <w:t>UI/UX Designer &amp; Documentation</w:t>
             </w:r>
           </w:p>
         </w:tc>
@@ -285,7 +278,7 @@
               <w:pStyle w:val="Compact"/>
             </w:pPr>
             <w:r>
-              <w:t>5221040</w:t>
+              <w:t>5221040060</w:t>
             </w:r>
           </w:p>
         </w:tc>
@@ -298,6 +291,9 @@
             <w:pPr>
               <w:pStyle w:val="Compact"/>
             </w:pPr>
+            <w:r>
+              <w:t>PAUL OSEI APRAKU</w:t>
+            </w:r>
           </w:p>
         </w:tc>
         <w:tc>
@@ -310,201 +306,11 @@
               <w:pStyle w:val="Compact"/>
             </w:pPr>
             <w:r>
-              <w:t>UI/UX Designer &amp; Documentation</w:t>
+              <w:t>Researcher / Analyst</w:t>
             </w:r>
           </w:p>
         </w:tc>
       </w:tr>
-      <w:tr>
-        <w:trPr>
-          <w:trHeight w:val="517"/>
-        </w:trPr>
-        <w:tc>
-          <w:tcPr>
-            <w:cnfStyle w:val="000010000000" w:firstRow="0" w:lastRow="0" w:firstColumn="0" w:lastColumn="0" w:oddVBand="1" w:evenVBand="0" w:oddHBand="0" w:evenHBand="0" w:firstRowFirstColumn="0" w:firstRowLastColumn="0" w:lastRowFirstColumn="0" w:lastRowLastColumn="0"/>
-            <w:tcW w:w="0" w:type="auto"/>
-          </w:tcPr>
-          <w:p>
-            <w:pPr>
-              <w:pStyle w:val="Compact"/>
-            </w:pPr>
-            <w:r>
-              <w:t>4</w:t>
-            </w:r>
-          </w:p>
-        </w:tc>
-        <w:tc>
-          <w:tcPr>
-            <w:cnfStyle w:val="000001000000" w:firstRow="0" w:lastRow="0" w:firstColumn="0" w:lastColumn="0" w:oddVBand="0" w:evenVBand="1" w:oddHBand="0" w:evenHBand="0" w:firstRowFirstColumn="0" w:firstRowLastColumn="0" w:lastRowFirstColumn="0" w:lastRowLastColumn="0"/>
-            <w:tcW w:w="0" w:type="auto"/>
-          </w:tcPr>
-          <w:p>
-            <w:pPr>
-              <w:pStyle w:val="Compact"/>
-              <w:rPr>
-                <w:i/>
-                <w:iCs/>
-              </w:rPr>
-            </w:pPr>
-            <w:r>
-              <w:t>5221040</w:t>
-            </w:r>
-          </w:p>
-        </w:tc>
-        <w:tc>
-          <w:tcPr>
-            <w:cnfStyle w:val="000010000000" w:firstRow="0" w:lastRow="0" w:firstColumn="0" w:lastColumn="0" w:oddVBand="1" w:evenVBand="0" w:oddHBand="0" w:evenHBand="0" w:firstRowFirstColumn="0" w:firstRowLastColumn="0" w:lastRowFirstColumn="0" w:lastRowLastColumn="0"/>
-            <w:tcW w:w="4069" w:type="dxa"/>
-          </w:tcPr>
-          <w:p>
-            <w:pPr>
-              <w:pStyle w:val="Compact"/>
-              <w:rPr>
-                <w:i/>
-                <w:iCs/>
-              </w:rPr>
-            </w:pPr>
-          </w:p>
-        </w:tc>
-        <w:tc>
-          <w:tcPr>
-            <w:cnfStyle w:val="000001000000" w:firstRow="0" w:lastRow="0" w:firstColumn="0" w:lastColumn="0" w:oddVBand="0" w:evenVBand="1" w:oddHBand="0" w:evenHBand="0" w:firstRowFirstColumn="0" w:firstRowLastColumn="0" w:lastRowFirstColumn="0" w:lastRowLastColumn="0"/>
-            <w:tcW w:w="2816" w:type="dxa"/>
-          </w:tcPr>
-          <w:p>
-            <w:pPr>
-              <w:pStyle w:val="Compact"/>
-            </w:pPr>
-          </w:p>
-        </w:tc>
-      </w:tr>
-      <w:tr>
-        <w:trPr>
-          <w:cnfStyle w:val="000000100000" w:firstRow="0" w:lastRow="0" w:firstColumn="0" w:lastColumn="0" w:oddVBand="0" w:evenVBand="0" w:oddHBand="1" w:evenHBand="0" w:firstRowFirstColumn="0" w:firstRowLastColumn="0" w:lastRowFirstColumn="0" w:lastRowLastColumn="0"/>
-          <w:trHeight w:val="517"/>
-        </w:trPr>
-        <w:tc>
-          <w:tcPr>
-            <w:cnfStyle w:val="000010000000" w:firstRow="0" w:lastRow="0" w:firstColumn="0" w:lastColumn="0" w:oddVBand="1" w:evenVBand="0" w:oddHBand="0" w:evenHBand="0" w:firstRowFirstColumn="0" w:firstRowLastColumn="0" w:lastRowFirstColumn="0" w:lastRowLastColumn="0"/>
-            <w:tcW w:w="0" w:type="auto"/>
-          </w:tcPr>
-          <w:p>
-            <w:pPr>
-              <w:pStyle w:val="Compact"/>
-            </w:pPr>
-            <w:r>
-              <w:t>5</w:t>
-            </w:r>
-          </w:p>
-        </w:tc>
-        <w:tc>
-          <w:tcPr>
-            <w:cnfStyle w:val="000001000000" w:firstRow="0" w:lastRow="0" w:firstColumn="0" w:lastColumn="0" w:oddVBand="0" w:evenVBand="1" w:oddHBand="0" w:evenHBand="0" w:firstRowFirstColumn="0" w:firstRowLastColumn="0" w:lastRowFirstColumn="0" w:lastRowLastColumn="0"/>
-            <w:tcW w:w="0" w:type="auto"/>
-          </w:tcPr>
-          <w:p>
-            <w:pPr>
-              <w:pStyle w:val="Compact"/>
-              <w:rPr>
-                <w:i/>
-                <w:iCs/>
-              </w:rPr>
-            </w:pPr>
-            <w:r>
-              <w:t>5221040</w:t>
-            </w:r>
-          </w:p>
-        </w:tc>
-        <w:tc>
-          <w:tcPr>
-            <w:cnfStyle w:val="000010000000" w:firstRow="0" w:lastRow="0" w:firstColumn="0" w:lastColumn="0" w:oddVBand="1" w:evenVBand="0" w:oddHBand="0" w:evenHBand="0" w:firstRowFirstColumn="0" w:firstRowLastColumn="0" w:lastRowFirstColumn="0" w:lastRowLastColumn="0"/>
-            <w:tcW w:w="4069" w:type="dxa"/>
-          </w:tcPr>
-          <w:p>
-            <w:pPr>
-              <w:pStyle w:val="Compact"/>
-              <w:rPr>
-                <w:i/>
-                <w:iCs/>
-              </w:rPr>
-            </w:pPr>
-          </w:p>
-        </w:tc>
-        <w:tc>
-          <w:tcPr>
-            <w:cnfStyle w:val="000001000000" w:firstRow="0" w:lastRow="0" w:firstColumn="0" w:lastColumn="0" w:oddVBand="0" w:evenVBand="1" w:oddHBand="0" w:evenHBand="0" w:firstRowFirstColumn="0" w:firstRowLastColumn="0" w:lastRowFirstColumn="0" w:lastRowLastColumn="0"/>
-            <w:tcW w:w="2816" w:type="dxa"/>
-          </w:tcPr>
-          <w:p>
-            <w:pPr>
-              <w:pStyle w:val="Compact"/>
-            </w:pPr>
-          </w:p>
-        </w:tc>
-      </w:tr>
-      <w:tr>
-        <w:trPr>
-          <w:trHeight w:val="517"/>
-        </w:trPr>
-        <w:tc>
-          <w:tcPr>
-            <w:cnfStyle w:val="000010000000" w:firstRow="0" w:lastRow="0" w:firstColumn="0" w:lastColumn="0" w:oddVBand="1" w:evenVBand="0" w:oddHBand="0" w:evenHBand="0" w:firstRowFirstColumn="0" w:firstRowLastColumn="0" w:lastRowFirstColumn="0" w:lastRowLastColumn="0"/>
-            <w:tcW w:w="0" w:type="auto"/>
-          </w:tcPr>
-          <w:p>
-            <w:pPr>
-              <w:pStyle w:val="Compact"/>
-            </w:pPr>
-            <w:r>
-              <w:t>6</w:t>
-            </w:r>
-          </w:p>
-        </w:tc>
-        <w:tc>
-          <w:tcPr>
-            <w:cnfStyle w:val="000001000000" w:firstRow="0" w:lastRow="0" w:firstColumn="0" w:lastColumn="0" w:oddVBand="0" w:evenVBand="1" w:oddHBand="0" w:evenHBand="0" w:firstRowFirstColumn="0" w:firstRowLastColumn="0" w:lastRowFirstColumn="0" w:lastRowLastColumn="0"/>
-            <w:tcW w:w="0" w:type="auto"/>
-          </w:tcPr>
-          <w:p>
-            <w:pPr>
-              <w:pStyle w:val="Compact"/>
-              <w:rPr>
-                <w:i/>
-                <w:iCs/>
-              </w:rPr>
-            </w:pPr>
-            <w:r>
-              <w:t>5221040</w:t>
-            </w:r>
-          </w:p>
-        </w:tc>
-        <w:tc>
-          <w:tcPr>
-            <w:cnfStyle w:val="000010000000" w:firstRow="0" w:lastRow="0" w:firstColumn="0" w:lastColumn="0" w:oddVBand="1" w:evenVBand="0" w:oddHBand="0" w:evenHBand="0" w:firstRowFirstColumn="0" w:firstRowLastColumn="0" w:lastRowFirstColumn="0" w:lastRowLastColumn="0"/>
-            <w:tcW w:w="4069" w:type="dxa"/>
-          </w:tcPr>
-          <w:p>
-            <w:pPr>
-              <w:pStyle w:val="Compact"/>
-              <w:rPr>
-                <w:i/>
-                <w:iCs/>
-              </w:rPr>
-            </w:pPr>
-          </w:p>
-        </w:tc>
-        <w:tc>
-          <w:tcPr>
-            <w:cnfStyle w:val="000001000000" w:firstRow="0" w:lastRow="0" w:firstColumn="0" w:lastColumn="0" w:oddVBand="0" w:evenVBand="1" w:oddHBand="0" w:evenHBand="0" w:firstRowFirstColumn="0" w:firstRowLastColumn="0" w:lastRowFirstColumn="0" w:lastRowLastColumn="0"/>
-            <w:tcW w:w="2816" w:type="dxa"/>
-          </w:tcPr>
-          <w:p>
-            <w:pPr>
-              <w:pStyle w:val="Compact"/>
-            </w:pPr>
-          </w:p>
-        </w:tc>
-      </w:tr>
     </w:tbl>
     <w:p>
       <w:pPr>
@@ -550,25 +356,28 @@
       <w:bookmarkStart w:id="4" w:name="introduction"/>
       <w:bookmarkEnd w:id="3"/>
       <w:r>
+        <w:t>4. Introduction</w:t>
+      </w:r>
+    </w:p>
+    <w:p>
+      <w:pPr>
+        <w:pStyle w:val="Heading3"/>
+      </w:pPr>
+      <w:bookmarkStart w:id="5" w:name="project-background"/>
+      <w:r>
+        <w:t>Project Background</w:t>
+      </w:r>
+    </w:p>
+    <w:p>
+      <w:pPr>
+        <w:pStyle w:val="FirstParagraph"/>
+      </w:pPr>
+      <w:r>
+        <w:t xml:space="preserve">School canteens rely heavily on manual processes—paper logs, notebooks, or improvised spreadsheets—to track meal collections, student debts, and prepayments. This often results in inconsistent records, reconciliation delays, and limited visibility for decision-makers. Modern research on school micro-finance digitization shows that digital ledgers, </w:t>
+      </w:r>
+      <w:r>
         <w:lastRenderedPageBreak/>
-        <w:t>4. Introduction</w:t>
-      </w:r>
-    </w:p>
-    <w:p>
-      <w:pPr>
-        <w:pStyle w:val="Heading3"/>
-      </w:pPr>
-      <w:bookmarkStart w:id="5" w:name="project-background"/>
-      <w:r>
-        <w:t>Project Background</w:t>
-      </w:r>
-    </w:p>
-    <w:p>
-      <w:pPr>
-        <w:pStyle w:val="FirstParagraph"/>
-      </w:pPr>
-      <w:r>
-        <w:t>School canteens rely heavily on manual processes—paper logs, notebooks, or improvised spreadsheets—to track meal collections, student debts, and prepayments. This often results in inconsistent records, reconciliation delays, and limited visibility for decision-makers. Modern research on school micro-finance digitization shows that digital ledgers, cashless/prepaid systems, and structured reporting significantly enhance transparency, accuracy, and trust.</w:t>
+        <w:t>cashless/prepaid systems, and structured reporting significantly enhance transparency, accuracy, and trust.</w:t>
       </w:r>
     </w:p>
     <w:p>
@@ -867,64 +676,64 @@
       <w:bookmarkEnd w:id="10"/>
       <w:bookmarkEnd w:id="12"/>
       <w:r>
+        <w:t>6. System Requirements</w:t>
+      </w:r>
+    </w:p>
+    <w:p>
+      <w:pPr>
+        <w:pStyle w:val="Heading3"/>
+      </w:pPr>
+      <w:bookmarkStart w:id="14" w:name="functional-requirements"/>
+      <w:r>
+        <w:t>Functional Requirements</w:t>
+      </w:r>
+    </w:p>
+    <w:p>
+      <w:pPr>
+        <w:pStyle w:val="Compact"/>
+        <w:numPr>
+          <w:ilvl w:val="0"/>
+          <w:numId w:val="7"/>
+        </w:numPr>
+      </w:pPr>
+      <w:r>
+        <w:t>User registration/login with RBAC.</w:t>
+      </w:r>
+    </w:p>
+    <w:p>
+      <w:pPr>
+        <w:pStyle w:val="Compact"/>
+        <w:numPr>
+          <w:ilvl w:val="0"/>
+          <w:numId w:val="7"/>
+        </w:numPr>
+      </w:pPr>
+      <w:r>
+        <w:t>Student account management: top-ups, deductions, owings, aging.</w:t>
+      </w:r>
+    </w:p>
+    <w:p>
+      <w:pPr>
+        <w:pStyle w:val="Compact"/>
+        <w:numPr>
+          <w:ilvl w:val="0"/>
+          <w:numId w:val="7"/>
+        </w:numPr>
+      </w:pPr>
+      <w:r>
+        <w:t>Offline-capable collection sessions with sync/reconciliation.</w:t>
+      </w:r>
+    </w:p>
+    <w:p>
+      <w:pPr>
+        <w:pStyle w:val="Compact"/>
+        <w:numPr>
+          <w:ilvl w:val="0"/>
+          <w:numId w:val="7"/>
+        </w:numPr>
+      </w:pPr>
+      <w:r>
         <w:lastRenderedPageBreak/>
-        <w:t>6. System Requirements</w:t>
-      </w:r>
-    </w:p>
-    <w:p>
-      <w:pPr>
-        <w:pStyle w:val="Heading3"/>
-      </w:pPr>
-      <w:bookmarkStart w:id="14" w:name="functional-requirements"/>
-      <w:r>
-        <w:t>Functional Requirements</w:t>
-      </w:r>
-    </w:p>
-    <w:p>
-      <w:pPr>
-        <w:pStyle w:val="Compact"/>
-        <w:numPr>
-          <w:ilvl w:val="0"/>
-          <w:numId w:val="7"/>
-        </w:numPr>
-      </w:pPr>
-      <w:r>
-        <w:t>User registration/login with RBAC.</w:t>
-      </w:r>
-    </w:p>
-    <w:p>
-      <w:pPr>
-        <w:pStyle w:val="Compact"/>
-        <w:numPr>
-          <w:ilvl w:val="0"/>
-          <w:numId w:val="7"/>
-        </w:numPr>
-      </w:pPr>
-      <w:r>
-        <w:t>Student account management: top-ups, deductions, owings, aging.</w:t>
-      </w:r>
-    </w:p>
-    <w:p>
-      <w:pPr>
-        <w:pStyle w:val="Compact"/>
-        <w:numPr>
-          <w:ilvl w:val="0"/>
-          <w:numId w:val="7"/>
-        </w:numPr>
-      </w:pPr>
-      <w:r>
-        <w:t>Offline-capable collection sessions with sync/reconciliation.</w:t>
-      </w:r>
-    </w:p>
-    <w:p>
-      <w:pPr>
-        <w:pStyle w:val="Compact"/>
-        <w:numPr>
-          <w:ilvl w:val="0"/>
-          <w:numId w:val="7"/>
-        </w:numPr>
-      </w:pPr>
-      <w:r>
         <w:t>Expense, revenue, and profit tracking modules.</w:t>
       </w:r>
     </w:p>
@@ -1216,7 +1025,6 @@
         </w:numPr>
       </w:pPr>
       <w:r>
-        <w:lastRenderedPageBreak/>
         <w:t>Payment gateway (Stripe/Paystack) optional</w:t>
       </w:r>
     </w:p>
@@ -1247,6 +1055,7 @@
       <w:bookmarkEnd w:id="16"/>
       <w:bookmarkEnd w:id="20"/>
       <w:r>
+        <w:lastRenderedPageBreak/>
         <w:t>8. Development Methodology</w:t>
       </w:r>
     </w:p>
@@ -1768,7 +1577,6 @@
       <w:bookmarkStart w:id="27" w:name="software"/>
       <w:bookmarkEnd w:id="26"/>
       <w:r>
-        <w:lastRenderedPageBreak/>
         <w:t>Software</w:t>
       </w:r>
     </w:p>
@@ -1815,6 +1623,7 @@
       <w:bookmarkStart w:id="28" w:name="personnel"/>
       <w:bookmarkEnd w:id="27"/>
       <w:r>
+        <w:lastRenderedPageBreak/>
         <w:t>Personnel</w:t>
       </w:r>
     </w:p>
@@ -2881,7 +2690,6 @@
   <w:style w:type="character" w:default="1" w:styleId="DefaultParagraphFont">
     <w:name w:val="Default Paragraph Font"/>
     <w:uiPriority w:val="1"/>
-    <w:semiHidden/>
     <w:unhideWhenUsed/>
   </w:style>
   <w:style w:type="table" w:default="1" w:styleId="TableNormal">

</xml_diff>